<commit_message>
Digital Circuit 4 TEMP
</commit_message>
<xml_diff>
--- a/04_Number_conversion.docx
+++ b/04_Number_conversion.docx
@@ -127,6 +127,11 @@
           <w:szCs w:val="24"/>
         </w:rPr>
         <w:tab/>
+      </w:r>
+      <w:r>
+        <w:rPr>
+          <w:szCs w:val="24"/>
+        </w:rPr>
         <w:t>= 1</w:t>
       </w:r>
       <w:r>
@@ -284,6 +289,11 @@
           <w:szCs w:val="24"/>
         </w:rPr>
         <w:tab/>
+      </w:r>
+      <w:r>
+        <w:rPr>
+          <w:szCs w:val="24"/>
+        </w:rPr>
         <w:t>= 11</w:t>
       </w:r>
       <w:r>
@@ -346,6 +356,11 @@
           <w:szCs w:val="24"/>
         </w:rPr>
         <w:tab/>
+      </w:r>
+      <w:r>
+        <w:rPr>
+          <w:szCs w:val="24"/>
+        </w:rPr>
         <w:t xml:space="preserve">= </w:t>
       </w:r>
       <w:r>
@@ -573,6 +588,11 @@
           <w:szCs w:val="24"/>
         </w:rPr>
         <w:tab/>
+      </w:r>
+      <w:r>
+        <w:rPr>
+          <w:szCs w:val="24"/>
+        </w:rPr>
         <w:t xml:space="preserve">= </w:t>
       </w:r>
       <w:r>
@@ -653,6 +673,11 @@
           <w:szCs w:val="24"/>
         </w:rPr>
         <w:tab/>
+      </w:r>
+      <w:r>
+        <w:rPr>
+          <w:szCs w:val="24"/>
+        </w:rPr>
         <w:t xml:space="preserve">= </w:t>
       </w:r>
       <w:r>
@@ -769,6 +794,11 @@
           <w:szCs w:val="24"/>
         </w:rPr>
         <w:tab/>
+      </w:r>
+      <w:r>
+        <w:rPr>
+          <w:szCs w:val="24"/>
+        </w:rPr>
         <w:t>=</w:t>
       </w:r>
       <w:r>
@@ -837,6 +867,11 @@
           <w:szCs w:val="24"/>
         </w:rPr>
         <w:tab/>
+      </w:r>
+      <w:r>
+        <w:rPr>
+          <w:szCs w:val="24"/>
+        </w:rPr>
         <w:t xml:space="preserve">= </w:t>
       </w:r>
       <w:r>
@@ -1094,6 +1129,11 @@
           <w:szCs w:val="24"/>
         </w:rPr>
         <w:tab/>
+      </w:r>
+      <w:r>
+        <w:rPr>
+          <w:szCs w:val="24"/>
+        </w:rPr>
         <w:t>=</w:t>
       </w:r>
       <w:r>
@@ -1198,6 +1238,11 @@
           <w:szCs w:val="24"/>
         </w:rPr>
         <w:tab/>
+      </w:r>
+      <w:r>
+        <w:rPr>
+          <w:szCs w:val="24"/>
+        </w:rPr>
         <w:t xml:space="preserve">= </w:t>
       </w:r>
       <w:r>
@@ -1430,6 +1475,11 @@
           <w:szCs w:val="24"/>
         </w:rPr>
         <w:tab/>
+      </w:r>
+      <w:r>
+        <w:rPr>
+          <w:szCs w:val="24"/>
+        </w:rPr>
         <w:t xml:space="preserve">= </w:t>
       </w:r>
       <w:r>
@@ -1698,6 +1748,11 @@
           <w:szCs w:val="24"/>
         </w:rPr>
         <w:tab/>
+      </w:r>
+      <w:r>
+        <w:rPr>
+          <w:szCs w:val="24"/>
+        </w:rPr>
         <w:t xml:space="preserve">= </w:t>
       </w:r>
       <w:r>
@@ -1918,6 +1973,11 @@
           <w:szCs w:val="24"/>
         </w:rPr>
         <w:tab/>
+      </w:r>
+      <w:r>
+        <w:rPr>
+          <w:szCs w:val="24"/>
+        </w:rPr>
         <w:t xml:space="preserve">= </w:t>
       </w:r>
       <w:r>
@@ -2214,82 +2274,25 @@
         <w:spacing w:after="42" w:line="243" w:lineRule="auto"/>
         <w:ind w:left="900" w:right="-289" w:firstLine="0"/>
         <w:rPr>
-          <w:szCs w:val="24"/>
-          <w:vertAlign w:val="subscript"/>
-        </w:rPr>
-      </w:pPr>
-      <w:r>
-        <w:rPr>
-          <w:szCs w:val="24"/>
-        </w:rPr>
+          <w:vertAlign w:val="subscript"/>
+        </w:rPr>
+      </w:pPr>
+      <w:r>
+        <w:rPr/>
         <w:t>E5</w:t>
       </w:r>
       <w:r>
         <w:rPr>
-          <w:szCs w:val="24"/>
           <w:vertAlign w:val="subscript"/>
         </w:rPr>
         <w:t>16</w:t>
       </w:r>
       <w:r>
-        <w:rPr>
-          <w:szCs w:val="24"/>
-        </w:rPr>
-        <w:t xml:space="preserve"> = </w:t>
-      </w:r>
-      <w:r>
-        <w:rPr>
-          <w:szCs w:val="24"/>
-        </w:rPr>
-        <w:t>1110</w:t>
-      </w:r>
-      <w:r>
-        <w:rPr>
-          <w:szCs w:val="24"/>
-          <w:vertAlign w:val="subscript"/>
-        </w:rPr>
-        <w:t>2</w:t>
-      </w:r>
-      <w:r>
-        <w:rPr>
-          <w:szCs w:val="24"/>
-        </w:rPr>
-        <w:t xml:space="preserve"> +</w:t>
-      </w:r>
-      <w:r>
-        <w:rPr>
-          <w:szCs w:val="24"/>
-        </w:rPr>
-        <w:t xml:space="preserve"> 0101</w:t>
-      </w:r>
-      <w:r>
-        <w:rPr>
-          <w:szCs w:val="24"/>
-          <w:vertAlign w:val="subscript"/>
-        </w:rPr>
-        <w:t>2</w:t>
-      </w:r>
-      <w:r>
-        <w:rPr>
-          <w:szCs w:val="24"/>
-        </w:rPr>
-        <w:t xml:space="preserve"> = 1110</w:t>
-      </w:r>
-      <w:r>
-        <w:rPr>
-          <w:szCs w:val="24"/>
-        </w:rPr>
-        <w:t xml:space="preserve"> </w:t>
-      </w:r>
-      <w:r>
-        <w:rPr>
-          <w:szCs w:val="24"/>
-        </w:rPr>
-        <w:t>0101</w:t>
-      </w:r>
-      <w:r>
-        <w:rPr>
-          <w:szCs w:val="24"/>
+        <w:rPr/>
+        <w:t xml:space="preserve"> = 1110 0101</w:t>
+      </w:r>
+      <w:r>
+        <w:rPr>
           <w:vertAlign w:val="subscript"/>
         </w:rPr>
         <w:t>2</w:t>
@@ -2338,119 +2341,48 @@
         <w:ind w:left="900" w:right="-289" w:firstLine="0"/>
       </w:pPr>
       <w:r>
-        <w:rPr>
-          <w:szCs w:val="24"/>
-        </w:rPr>
+        <w:rPr/>
         <w:t>3F1</w:t>
       </w:r>
       <w:r>
         <w:rPr>
-          <w:szCs w:val="24"/>
           <w:vertAlign w:val="subscript"/>
         </w:rPr>
         <w:t>16</w:t>
       </w:r>
       <w:r>
-        <w:rPr>
-          <w:szCs w:val="24"/>
-        </w:rPr>
-        <w:t xml:space="preserve"> = 0011</w:t>
-      </w:r>
-      <w:r>
-        <w:rPr>
-          <w:szCs w:val="24"/>
+        <w:rPr/>
+        <w:t xml:space="preserve"> = </w:t>
+      </w:r>
+      <w:r>
+        <w:rPr>
+          <w:color w:val="FF0000"/>
+        </w:rPr>
+        <w:t xml:space="preserve">0011 </w:t>
+      </w:r>
+      <w:r>
+        <w:rPr/>
+        <w:t>1111 0001</w:t>
+      </w:r>
+      <w:r>
+        <w:rPr>
           <w:vertAlign w:val="subscript"/>
         </w:rPr>
         <w:t>2</w:t>
       </w:r>
       <w:r>
-        <w:rPr>
-          <w:szCs w:val="24"/>
-        </w:rPr>
-        <w:t xml:space="preserve"> + 1111</w:t>
-      </w:r>
-      <w:r>
-        <w:rPr>
-          <w:szCs w:val="24"/>
-          <w:vertAlign w:val="subscript"/>
-        </w:rPr>
-        <w:t>2</w:t>
-      </w:r>
-      <w:r>
-        <w:rPr>
-          <w:szCs w:val="24"/>
-        </w:rPr>
-        <w:t xml:space="preserve"> + 0001</w:t>
-      </w:r>
-      <w:r>
-        <w:rPr>
-          <w:szCs w:val="24"/>
-          <w:vertAlign w:val="subscript"/>
-        </w:rPr>
-        <w:t>2</w:t>
-      </w:r>
-      <w:r>
-        <w:rPr>
-          <w:szCs w:val="24"/>
-        </w:rPr>
-        <w:t xml:space="preserve"> = </w:t>
-      </w:r>
-      <w:r>
-        <w:rPr>
-          <w:color w:val="FF0000"/>
-          <w:szCs w:val="24"/>
-        </w:rPr>
-        <w:t>0011</w:t>
-      </w:r>
-      <w:r>
-        <w:rPr>
-          <w:color w:val="FF0000"/>
-          <w:szCs w:val="24"/>
-        </w:rPr>
-        <w:t xml:space="preserve"> </w:t>
-      </w:r>
-      <w:r>
-        <w:rPr>
-          <w:szCs w:val="24"/>
-        </w:rPr>
-        <w:t>1111</w:t>
-      </w:r>
-      <w:r>
-        <w:rPr>
-          <w:szCs w:val="24"/>
-        </w:rPr>
-        <w:t xml:space="preserve"> </w:t>
-      </w:r>
-      <w:r>
-        <w:rPr>
-          <w:szCs w:val="24"/>
-        </w:rPr>
-        <w:t>0001</w:t>
-      </w:r>
-      <w:r>
-        <w:rPr>
-          <w:szCs w:val="24"/>
-          <w:vertAlign w:val="subscript"/>
-        </w:rPr>
-        <w:t>2</w:t>
-      </w:r>
-      <w:r>
-        <w:rPr>
-          <w:szCs w:val="24"/>
-        </w:rPr>
-        <w:t xml:space="preserve"> </w:t>
-      </w:r>
-      <w:r>
-        <w:rPr>
-          <w:szCs w:val="24"/>
-        </w:rPr>
-        <w:t>→</w:t>
-      </w:r>
-      <w:r>
-        <w:rPr>
-          <w:szCs w:val="24"/>
-        </w:rPr>
-        <w:t xml:space="preserve"> Can’t convert to 8 bit binary</w:t>
+        <w:rPr/>
+        <w:t xml:space="preserve"> → Can’t convert to 8 </w:t>
+      </w:r>
+      <w:proofErr w:type="gramStart"/>
+      <w:r>
+        <w:rPr/>
+        <w:t>bit</w:t>
+      </w:r>
+      <w:proofErr w:type="gramEnd"/>
+      <w:r>
+        <w:rPr/>
+        <w:t xml:space="preserve"> binary</w:t>
       </w:r>
     </w:p>
     <w:p>
@@ -2494,150 +2426,33 @@
       <w:pPr>
         <w:spacing w:after="42" w:line="243" w:lineRule="auto"/>
         <w:ind w:left="900" w:right="-289" w:firstLine="0"/>
-        <w:rPr>
-          <w:szCs w:val="24"/>
-        </w:rPr>
-      </w:pPr>
-      <w:r>
-        <w:rPr>
-          <w:szCs w:val="24"/>
-        </w:rPr>
+      </w:pPr>
+      <w:r>
+        <w:rPr/>
         <w:t>3E8</w:t>
       </w:r>
       <w:r>
         <w:rPr>
-          <w:szCs w:val="24"/>
           <w:vertAlign w:val="subscript"/>
         </w:rPr>
         <w:t xml:space="preserve">16 </w:t>
       </w:r>
       <w:r>
-        <w:rPr>
-          <w:szCs w:val="24"/>
-        </w:rPr>
-        <w:t>= 0011</w:t>
-      </w:r>
-      <w:r>
-        <w:rPr>
-          <w:szCs w:val="24"/>
+        <w:rPr/>
+        <w:t>= 0011 1110 1000</w:t>
+      </w:r>
+      <w:r>
+        <w:rPr>
           <w:vertAlign w:val="subscript"/>
         </w:rPr>
         <w:t>2</w:t>
       </w:r>
       <w:r>
-        <w:rPr>
-          <w:szCs w:val="24"/>
-        </w:rPr>
-        <w:t xml:space="preserve"> + 1110</w:t>
-      </w:r>
-      <w:r>
-        <w:rPr>
-          <w:szCs w:val="24"/>
-          <w:vertAlign w:val="subscript"/>
-        </w:rPr>
-        <w:t>2</w:t>
-      </w:r>
-      <w:r>
-        <w:rPr>
-          <w:szCs w:val="24"/>
-        </w:rPr>
-        <w:t xml:space="preserve"> + 1000</w:t>
-      </w:r>
-      <w:r>
-        <w:rPr>
-          <w:szCs w:val="24"/>
-          <w:vertAlign w:val="subscript"/>
-        </w:rPr>
-        <w:t>2</w:t>
-      </w:r>
-      <w:r>
-        <w:rPr>
-          <w:szCs w:val="24"/>
-        </w:rPr>
-        <w:t xml:space="preserve"> = 0011</w:t>
-      </w:r>
-      <w:r>
-        <w:rPr>
-          <w:szCs w:val="24"/>
-        </w:rPr>
-        <w:t xml:space="preserve"> </w:t>
-      </w:r>
-      <w:r>
-        <w:rPr>
-          <w:szCs w:val="24"/>
-        </w:rPr>
-        <w:t>1110</w:t>
-      </w:r>
-      <w:r>
-        <w:rPr>
-          <w:szCs w:val="24"/>
-        </w:rPr>
-        <w:t xml:space="preserve"> </w:t>
-      </w:r>
-      <w:r>
-        <w:rPr>
-          <w:szCs w:val="24"/>
-        </w:rPr>
-        <w:t>1000</w:t>
-      </w:r>
-      <w:r>
-        <w:rPr>
-          <w:szCs w:val="24"/>
-          <w:vertAlign w:val="subscript"/>
-        </w:rPr>
-        <w:t>2</w:t>
-      </w:r>
-      <w:r>
-        <w:rPr>
-          <w:szCs w:val="24"/>
-        </w:rPr>
-        <w:t xml:space="preserve"> </w:t>
-      </w:r>
-      <w:r>
-        <w:rPr>
-          <w:szCs w:val="24"/>
-        </w:rPr>
-        <w:t>→</w:t>
-      </w:r>
-      <w:r>
-        <w:rPr>
-          <w:szCs w:val="24"/>
-        </w:rPr>
-        <w:t xml:space="preserve"> </w:t>
-      </w:r>
-      <w:r>
-        <w:rPr>
-          <w:szCs w:val="24"/>
-        </w:rPr>
-        <w:t>11</w:t>
-      </w:r>
-      <w:r>
-        <w:rPr>
-          <w:szCs w:val="24"/>
-        </w:rPr>
-        <w:t xml:space="preserve"> </w:t>
-      </w:r>
-      <w:r>
-        <w:rPr>
-          <w:szCs w:val="24"/>
-        </w:rPr>
-        <w:t>1110</w:t>
-      </w:r>
-      <w:r>
-        <w:rPr>
-          <w:szCs w:val="24"/>
-        </w:rPr>
-        <w:t xml:space="preserve"> </w:t>
-      </w:r>
-      <w:r>
-        <w:rPr>
-          <w:szCs w:val="24"/>
-        </w:rPr>
-        <w:t>1000</w:t>
-      </w:r>
-      <w:r>
-        <w:rPr>
-          <w:szCs w:val="24"/>
+        <w:rPr/>
+        <w:t xml:space="preserve"> → 11 1110 1000</w:t>
+      </w:r>
+      <w:r>
+        <w:rPr>
           <w:vertAlign w:val="subscript"/>
         </w:rPr>
         <w:t>2</w:t>
@@ -2682,121 +2497,36 @@
     </w:p>
     <w:p>
       <w:pPr>
+        <w:pStyle w:val="Normal"/>
         <w:spacing w:after="42" w:line="243" w:lineRule="auto"/>
         <w:ind w:left="900" w:right="-289" w:firstLine="0"/>
-        <w:rPr>
-          <w:szCs w:val="24"/>
-        </w:rPr>
-      </w:pPr>
-      <w:r>
-        <w:rPr>
-          <w:szCs w:val="24"/>
-        </w:rPr>
+      </w:pPr>
+      <w:r>
+        <w:rPr/>
         <w:t>73B</w:t>
       </w:r>
       <w:r>
         <w:rPr>
-          <w:szCs w:val="24"/>
           <w:vertAlign w:val="subscript"/>
         </w:rPr>
         <w:t>16</w:t>
       </w:r>
       <w:r>
-        <w:rPr>
-          <w:szCs w:val="24"/>
-        </w:rPr>
-        <w:t xml:space="preserve"> = 0111</w:t>
-      </w:r>
-      <w:r>
-        <w:rPr>
-          <w:szCs w:val="24"/>
+        <w:rPr/>
+        <w:t xml:space="preserve"> = 0111 0011 1011</w:t>
+      </w:r>
+      <w:r>
+        <w:rPr>
           <w:vertAlign w:val="subscript"/>
         </w:rPr>
         <w:t>2</w:t>
       </w:r>
       <w:r>
-        <w:rPr>
-          <w:szCs w:val="24"/>
-        </w:rPr>
-        <w:t xml:space="preserve"> + 0011 + 1011</w:t>
-      </w:r>
-      <w:r>
-        <w:rPr>
-          <w:szCs w:val="24"/>
-          <w:vertAlign w:val="subscript"/>
-        </w:rPr>
-        <w:t>2</w:t>
-      </w:r>
-      <w:r>
-        <w:rPr>
-          <w:szCs w:val="24"/>
-        </w:rPr>
-        <w:t xml:space="preserve"> = </w:t>
-      </w:r>
-      <w:r>
-        <w:rPr>
-          <w:szCs w:val="24"/>
-        </w:rPr>
-        <w:t>0111 0011 1011</w:t>
-      </w:r>
-      <w:r>
-        <w:rPr>
-          <w:szCs w:val="24"/>
-          <w:vertAlign w:val="subscript"/>
-        </w:rPr>
-        <w:t>2</w:t>
-      </w:r>
-      <w:r>
-        <w:rPr>
-          <w:szCs w:val="24"/>
-        </w:rPr>
-        <w:t xml:space="preserve"> </w:t>
-      </w:r>
-      <w:r>
-        <w:rPr>
-          <w:szCs w:val="24"/>
-        </w:rPr>
-        <w:t>→</w:t>
-      </w:r>
-      <w:r>
-        <w:rPr>
-          <w:szCs w:val="24"/>
-        </w:rPr>
-        <w:t xml:space="preserve"> 0000 </w:t>
-      </w:r>
-      <w:r>
-        <w:rPr>
-          <w:szCs w:val="24"/>
-        </w:rPr>
-        <w:t>0111</w:t>
-      </w:r>
-      <w:r>
-        <w:rPr>
-          <w:szCs w:val="24"/>
-        </w:rPr>
-        <w:t xml:space="preserve"> </w:t>
-      </w:r>
-      <w:r>
-        <w:rPr>
-          <w:szCs w:val="24"/>
-        </w:rPr>
-        <w:t>0011</w:t>
-      </w:r>
-      <w:r>
-        <w:rPr>
-          <w:szCs w:val="24"/>
-        </w:rPr>
-        <w:t xml:space="preserve"> </w:t>
-      </w:r>
-      <w:r>
-        <w:rPr>
-          <w:szCs w:val="24"/>
-        </w:rPr>
-        <w:t>1011</w:t>
-      </w:r>
-      <w:r>
-        <w:rPr>
-          <w:szCs w:val="24"/>
+        <w:rPr/>
+        <w:t xml:space="preserve"> → 0000 0111 0011 1011</w:t>
+      </w:r>
+      <w:r>
+        <w:rPr>
           <w:vertAlign w:val="subscript"/>
         </w:rPr>
         <w:t>2</w:t>
@@ -3202,16 +2932,27 @@
         </w:rPr>
         <w:t xml:space="preserve"> Can’t convert to 8 bit binary</w:t>
       </w:r>
-      <w:bookmarkStart w:id="0" w:name="_GoBack"/>
+      <w:bookmarkStart w:name="_GoBack" w:id="0"/>
       <w:bookmarkEnd w:id="0"/>
     </w:p>
     <w:p>
       <w:pPr>
         <w:spacing w:after="241" w:line="243" w:lineRule="auto"/>
         <w:ind w:left="852" w:right="-289" w:firstLine="0"/>
-        <w:rPr>
-          <w:szCs w:val="24"/>
-        </w:rPr>
+      </w:pPr>
+    </w:p>
+    <w:p>
+      <w:pPr>
+        <w:pStyle w:val="Normal"/>
+        <w:spacing w:after="241" w:line="243" w:lineRule="auto"/>
+        <w:ind w:left="852" w:right="-289" w:firstLine="0"/>
+      </w:pPr>
+    </w:p>
+    <w:p>
+      <w:pPr>
+        <w:pStyle w:val="Normal"/>
+        <w:spacing w:after="241" w:line="243" w:lineRule="auto"/>
+        <w:ind w:left="852" w:right="-289" w:firstLine="0"/>
       </w:pPr>
     </w:p>
     <w:p>
@@ -3780,217 +3521,45 @@
         <w:spacing w:after="42" w:line="243" w:lineRule="auto"/>
         <w:ind w:left="900" w:right="-289" w:firstLine="0"/>
         <w:rPr>
-          <w:szCs w:val="24"/>
-          <w:vertAlign w:val="subscript"/>
-        </w:rPr>
-      </w:pPr>
-      <w:r>
-        <w:rPr>
-          <w:szCs w:val="24"/>
-        </w:rPr>
+          <w:vertAlign w:val="subscript"/>
+        </w:rPr>
+      </w:pPr>
+      <w:r>
+        <w:rPr/>
         <w:t>FAC</w:t>
       </w:r>
       <w:r>
         <w:rPr>
-          <w:szCs w:val="24"/>
           <w:vertAlign w:val="subscript"/>
         </w:rPr>
         <w:t>16</w:t>
       </w:r>
       <w:r>
-        <w:rPr>
-          <w:szCs w:val="24"/>
-        </w:rPr>
-        <w:t xml:space="preserve"> = </w:t>
-      </w:r>
-      <w:r>
-        <w:rPr>
-          <w:szCs w:val="24"/>
-        </w:rPr>
-        <w:t>1111</w:t>
-      </w:r>
-      <w:r>
-        <w:rPr>
-          <w:szCs w:val="24"/>
-          <w:vertAlign w:val="subscript"/>
-        </w:rPr>
-        <w:t>2</w:t>
-      </w:r>
-      <w:r>
-        <w:rPr>
-          <w:szCs w:val="24"/>
-        </w:rPr>
-        <w:t xml:space="preserve"> + 1010</w:t>
-      </w:r>
-      <w:r>
-        <w:rPr>
-          <w:szCs w:val="24"/>
-          <w:vertAlign w:val="subscript"/>
-        </w:rPr>
-        <w:t>2</w:t>
-      </w:r>
-      <w:r>
-        <w:rPr>
-          <w:szCs w:val="24"/>
-        </w:rPr>
-        <w:t xml:space="preserve"> + 1100</w:t>
-      </w:r>
-      <w:r>
-        <w:rPr>
-          <w:szCs w:val="24"/>
-          <w:vertAlign w:val="subscript"/>
-        </w:rPr>
-        <w:t>2</w:t>
-      </w:r>
-      <w:r>
-        <w:rPr>
-          <w:szCs w:val="24"/>
-        </w:rPr>
+        <w:rPr/>
         <w:t xml:space="preserve"> = 1111 1010 1100</w:t>
       </w:r>
       <w:r>
         <w:rPr>
-          <w:szCs w:val="24"/>
           <w:vertAlign w:val="subscript"/>
         </w:rPr>
         <w:t xml:space="preserve">2 </w:t>
       </w:r>
       <w:r>
-        <w:rPr>
-          <w:szCs w:val="24"/>
-        </w:rPr>
-        <w:t>→</w:t>
-      </w:r>
-      <w:r>
-        <w:rPr>
-          <w:szCs w:val="24"/>
-        </w:rPr>
-        <w:t xml:space="preserve"> 0000</w:t>
-      </w:r>
-      <w:r>
-        <w:rPr>
-          <w:szCs w:val="24"/>
-        </w:rPr>
-        <w:t xml:space="preserve"> </w:t>
-      </w:r>
-      <w:r>
-        <w:rPr>
-          <w:szCs w:val="24"/>
-        </w:rPr>
-        <w:t>1111</w:t>
-      </w:r>
-      <w:r>
-        <w:rPr>
-          <w:szCs w:val="24"/>
-        </w:rPr>
-        <w:t xml:space="preserve"> </w:t>
-      </w:r>
-      <w:r>
-        <w:rPr>
-          <w:szCs w:val="24"/>
-        </w:rPr>
-        <w:t>1010</w:t>
-      </w:r>
-      <w:r>
-        <w:rPr>
-          <w:szCs w:val="24"/>
-        </w:rPr>
-        <w:t xml:space="preserve"> </w:t>
-      </w:r>
-      <w:r>
-        <w:rPr>
-          <w:szCs w:val="24"/>
-        </w:rPr>
-        <w:t>1100</w:t>
-      </w:r>
-      <w:r>
-        <w:rPr>
-          <w:szCs w:val="24"/>
-          <w:vertAlign w:val="subscript"/>
-        </w:rPr>
-        <w:t>2</w:t>
-      </w:r>
-      <w:r>
-        <w:rPr>
-          <w:szCs w:val="24"/>
-          <w:vertAlign w:val="subscript"/>
-        </w:rPr>
-        <w:t xml:space="preserve"> </w:t>
-      </w:r>
-    </w:p>
-    <w:p>
-      <w:pPr>
-        <w:spacing w:after="42" w:line="243" w:lineRule="auto"/>
-        <w:ind w:left="5220" w:right="-289" w:firstLine="540"/>
-        <w:rPr>
-          <w:szCs w:val="24"/>
-          <w:vertAlign w:val="subscript"/>
-        </w:rPr>
-      </w:pPr>
-      <w:r>
-        <w:rPr>
-          <w:szCs w:val="24"/>
-          <w:vertAlign w:val="subscript"/>
-        </w:rPr>
-        <w:t xml:space="preserve">    </w:t>
-      </w:r>
-      <w:r>
-        <w:rPr>
-          <w:szCs w:val="24"/>
-        </w:rPr>
-        <w:t>→</w:t>
-      </w:r>
-      <w:r>
-        <w:rPr>
-          <w:szCs w:val="24"/>
-        </w:rPr>
-        <w:t xml:space="preserve"> 1111</w:t>
-      </w:r>
-      <w:r>
-        <w:rPr>
-          <w:szCs w:val="24"/>
-        </w:rPr>
-        <w:t xml:space="preserve"> </w:t>
-      </w:r>
-      <w:r>
-        <w:rPr>
-          <w:szCs w:val="24"/>
-        </w:rPr>
-        <w:t>0000</w:t>
-      </w:r>
-      <w:r>
-        <w:rPr>
-          <w:szCs w:val="24"/>
-        </w:rPr>
-        <w:t xml:space="preserve"> </w:t>
-      </w:r>
-      <w:r>
-        <w:rPr>
-          <w:szCs w:val="24"/>
-        </w:rPr>
-        <w:t>0101</w:t>
-      </w:r>
-      <w:r>
-        <w:rPr>
-          <w:szCs w:val="24"/>
-        </w:rPr>
-        <w:t xml:space="preserve"> </w:t>
-      </w:r>
-      <w:r>
-        <w:rPr>
-          <w:szCs w:val="24"/>
-        </w:rPr>
-        <w:t>010</w:t>
-      </w:r>
-      <w:r>
-        <w:rPr>
-          <w:szCs w:val="24"/>
-        </w:rPr>
-        <w:t>0</w:t>
-      </w:r>
-      <w:r>
-        <w:rPr>
-          <w:szCs w:val="24"/>
+        <w:rPr/>
+        <w:t>→ 0000 1111 1010 1100</w:t>
+      </w:r>
+      <w:r>
+        <w:rPr>
+          <w:vertAlign w:val="subscript"/>
+        </w:rPr>
+        <w:t xml:space="preserve">2 </w:t>
+      </w:r>
+      <w:r>
+        <w:rPr/>
+        <w:t>→ 1111 0000 0101 0100</w:t>
+      </w:r>
+      <w:r>
+        <w:rPr>
           <w:vertAlign w:val="subscript"/>
         </w:rPr>
         <w:t>2</w:t>
@@ -4004,142 +3573,70 @@
         </w:numPr>
         <w:spacing w:after="42" w:line="243" w:lineRule="auto"/>
         <w:ind w:left="900" w:right="-289" w:hanging="360"/>
-        <w:rPr>
-          <w:szCs w:val="24"/>
-        </w:rPr>
-      </w:pPr>
-      <w:r>
-        <w:rPr>
-          <w:szCs w:val="24"/>
-        </w:rPr>
+        <w:rPr/>
+      </w:pPr>
+      <w:r>
+        <w:rPr/>
         <w:t xml:space="preserve">0x0F </w:t>
       </w:r>
       <w:r>
-        <w:rPr>
-          <w:szCs w:val="24"/>
-        </w:rPr>
+        <w:rPr/>
         <w:t>→</w:t>
       </w:r>
       <w:r>
-        <w:rPr>
-          <w:szCs w:val="24"/>
-        </w:rPr>
-        <w:t xml:space="preserve"> </w:t>
-      </w:r>
-      <w:r>
-        <w:rPr>
-          <w:szCs w:val="24"/>
-        </w:rPr>
+        <w:rPr/>
+        <w:t xml:space="preserve"> </w:t>
+      </w:r>
+      <w:r>
+        <w:rPr/>
         <w:t xml:space="preserve">16 bit binary </w:t>
       </w:r>
     </w:p>
     <w:p>
       <w:pPr>
+        <w:pStyle w:val="Normal"/>
         <w:spacing w:after="42" w:line="243" w:lineRule="auto"/>
         <w:ind w:left="900" w:right="-289" w:firstLine="0"/>
         <w:rPr>
-          <w:szCs w:val="24"/>
-          <w:vertAlign w:val="subscript"/>
-        </w:rPr>
-      </w:pPr>
-      <w:r>
-        <w:rPr>
-          <w:szCs w:val="24"/>
-        </w:rPr>
+          <w:vertAlign w:val="subscript"/>
+        </w:rPr>
+      </w:pPr>
+      <w:r>
+        <w:rPr/>
         <w:t>0F</w:t>
       </w:r>
       <w:r>
         <w:rPr>
-          <w:szCs w:val="24"/>
           <w:vertAlign w:val="subscript"/>
         </w:rPr>
         <w:t>16</w:t>
       </w:r>
       <w:r>
-        <w:rPr>
-          <w:szCs w:val="24"/>
-        </w:rPr>
-        <w:t xml:space="preserve"> = 0000</w:t>
-      </w:r>
-      <w:r>
-        <w:rPr>
-          <w:szCs w:val="24"/>
+        <w:rPr/>
+        <w:t xml:space="preserve"> = 0000 1111</w:t>
+      </w:r>
+      <w:r>
+        <w:rPr>
           <w:vertAlign w:val="subscript"/>
         </w:rPr>
         <w:t>2</w:t>
       </w:r>
       <w:r>
-        <w:rPr>
-          <w:szCs w:val="24"/>
-        </w:rPr>
-        <w:t xml:space="preserve"> + 1111</w:t>
-      </w:r>
-      <w:r>
-        <w:rPr>
-          <w:szCs w:val="24"/>
+        <w:rPr/>
+        <w:t xml:space="preserve"> → 0000 0000 0000 1111</w:t>
+      </w:r>
+      <w:r>
+        <w:rPr>
           <w:vertAlign w:val="subscript"/>
         </w:rPr>
         <w:t>2</w:t>
       </w:r>
       <w:r>
-        <w:rPr>
-          <w:szCs w:val="24"/>
-        </w:rPr>
-        <w:t xml:space="preserve"> = 0000 1111</w:t>
-      </w:r>
-      <w:r>
-        <w:rPr>
-          <w:szCs w:val="24"/>
-          <w:vertAlign w:val="subscript"/>
-        </w:rPr>
-        <w:t>2</w:t>
-      </w:r>
-      <w:r>
-        <w:rPr>
-          <w:szCs w:val="24"/>
-        </w:rPr>
-        <w:t xml:space="preserve"> </w:t>
-      </w:r>
-      <w:r>
-        <w:rPr>
-          <w:szCs w:val="24"/>
-        </w:rPr>
-        <w:t>→</w:t>
-      </w:r>
-      <w:r>
-        <w:rPr>
-          <w:szCs w:val="24"/>
-        </w:rPr>
-        <w:t xml:space="preserve"> 0000 0000 0000 1111</w:t>
-      </w:r>
-      <w:r>
-        <w:rPr>
-          <w:szCs w:val="24"/>
-          <w:vertAlign w:val="subscript"/>
-        </w:rPr>
-        <w:t>2</w:t>
-      </w:r>
-      <w:r>
-        <w:rPr>
-          <w:szCs w:val="24"/>
-        </w:rPr>
-        <w:t xml:space="preserve"> </w:t>
-      </w:r>
-      <w:r>
-        <w:rPr>
-          <w:szCs w:val="24"/>
-        </w:rPr>
-        <w:t>→</w:t>
-      </w:r>
-      <w:r>
-        <w:rPr>
-          <w:szCs w:val="24"/>
-        </w:rPr>
-        <w:t xml:space="preserve"> 1111 1111 1111 0001</w:t>
-      </w:r>
-      <w:r>
-        <w:rPr>
-          <w:szCs w:val="24"/>
+        <w:rPr/>
+        <w:t xml:space="preserve"> → 1111 1111 1111 0001</w:t>
+      </w:r>
+      <w:r>
+        <w:rPr>
           <w:vertAlign w:val="subscript"/>
         </w:rPr>
         <w:t>2</w:t>
@@ -4147,20 +3644,165 @@
     </w:p>
     <w:p>
       <w:pPr>
-        <w:spacing w:after="0" w:line="259" w:lineRule="auto"/>
-        <w:ind w:left="708" w:right="-289" w:firstLine="0"/>
-        <w:rPr>
-          <w:szCs w:val="24"/>
-        </w:rPr>
-      </w:pPr>
+        <w:pStyle w:val="Normal"/>
+        <w:numPr>
+          <w:ilvl w:val="2"/>
+          <w:numId w:val="7"/>
+        </w:numPr>
+        <w:spacing w:after="42" w:line="243" w:lineRule="auto"/>
+        <w:ind w:left="900" w:right="-289" w:hanging="360"/>
+        <w:rPr/>
+      </w:pPr>
+      <w:r>
+        <w:rPr/>
+        <w:t>0x42 → 10 bit binary</w:t>
+      </w:r>
+    </w:p>
+    <w:p>
+      <w:pPr>
+        <w:pStyle w:val="Normal"/>
+        <w:spacing w:after="42" w:line="243" w:lineRule="auto"/>
+        <w:ind w:left="0" w:right="-289" w:hanging="0" w:firstLine="720"/>
+      </w:pPr>
+      <w:r>
+        <w:rPr/>
+        <w:t xml:space="preserve">               42</w:t>
+      </w:r>
+      <w:r>
+        <w:rPr>
+          <w:vertAlign w:val="subscript"/>
+        </w:rPr>
+        <w:t>16</w:t>
+      </w:r>
+      <w:r>
+        <w:rPr>
+          <w:vertAlign w:val="baseline"/>
+        </w:rPr>
+        <w:t xml:space="preserve"> = 0100 0001</w:t>
+      </w:r>
+      <w:r>
+        <w:rPr>
+          <w:vertAlign w:val="subscript"/>
+        </w:rPr>
+        <w:t>2</w:t>
+      </w:r>
+      <w:r>
+        <w:rPr>
+          <w:vertAlign w:val="baseline"/>
+        </w:rPr>
+        <w:t xml:space="preserve"> → 00 0100 0001</w:t>
+      </w:r>
+      <w:r>
+        <w:rPr>
+          <w:vertAlign w:val="subscript"/>
+        </w:rPr>
+        <w:t>2</w:t>
+      </w:r>
+      <w:r>
+        <w:rPr>
+          <w:vertAlign w:val="baseline"/>
+        </w:rPr>
+        <w:t xml:space="preserve"> → 11 1011 1111</w:t>
+      </w:r>
+      <w:r>
+        <w:rPr>
+          <w:vertAlign w:val="subscript"/>
+        </w:rPr>
+        <w:t>2</w:t>
+      </w:r>
+      <w:r>
+        <w:rPr>
+          <w:vertAlign w:val="baseline"/>
+        </w:rPr>
+        <w:t xml:space="preserve"> </w:t>
+      </w:r>
+    </w:p>
+    <w:p>
+      <w:pPr>
+        <w:pStyle w:val="Normal"/>
+        <w:numPr>
+          <w:ilvl w:val="2"/>
+          <w:numId w:val="7"/>
+        </w:numPr>
+        <w:spacing w:after="42" w:line="243" w:lineRule="auto"/>
+        <w:ind w:left="900" w:right="-289" w:hanging="360"/>
+        <w:rPr/>
+      </w:pPr>
+      <w:r>
+        <w:rPr/>
+        <w:t>0xFF13 → 10 bit binary</w:t>
+      </w:r>
+    </w:p>
+    <w:p>
+      <w:pPr>
+        <w:pStyle w:val="Normal"/>
+        <w:spacing w:after="42" w:line="243" w:lineRule="auto"/>
+        <w:ind w:left="0" w:right="-289"/>
+      </w:pPr>
+      <w:r>
+        <w:rPr/>
+        <w:t>FF13</w:t>
+      </w:r>
+      <w:r>
+        <w:rPr>
+          <w:vertAlign w:val="subscript"/>
+        </w:rPr>
+        <w:t>16</w:t>
+      </w:r>
+      <w:r>
+        <w:rPr>
+          <w:vertAlign w:val="baseline"/>
+        </w:rPr>
+        <w:t xml:space="preserve"> = </w:t>
+      </w:r>
+      <w:r>
+        <w:rPr>
+          <w:color w:val="FF0000"/>
+          <w:vertAlign w:val="baseline"/>
+        </w:rPr>
+        <w:t>1111 11</w:t>
+      </w:r>
+      <w:r>
+        <w:rPr>
+          <w:vertAlign w:val="baseline"/>
+        </w:rPr>
+        <w:t>11 0001 0011</w:t>
+      </w:r>
+      <w:r>
+        <w:rPr>
+          <w:vertAlign w:val="subscript"/>
+        </w:rPr>
+        <w:t>2</w:t>
+      </w:r>
+      <w:r>
+        <w:rPr>
+          <w:vertAlign w:val="baseline"/>
+        </w:rPr>
+        <w:t xml:space="preserve"> → Can’t convert to 10 </w:t>
+      </w:r>
+      <w:proofErr w:type="gramStart"/>
+      <w:r>
+        <w:rPr>
+          <w:vertAlign w:val="baseline"/>
+        </w:rPr>
+        <w:t>bit</w:t>
+      </w:r>
+      <w:proofErr w:type="gramEnd"/>
+      <w:r>
+        <w:rPr>
+          <w:vertAlign w:val="baseline"/>
+        </w:rPr>
+        <w:t xml:space="preserve"> binary</w:t>
+      </w:r>
     </w:p>
     <w:sectPr>
       <w:headerReference w:type="even" r:id="rId7"/>
       <w:headerReference w:type="default" r:id="rId8"/>
       <w:headerReference w:type="first" r:id="rId9"/>
-      <w:pgSz w:w="11906" w:h="16841"/>
+      <w:pgSz w:w="11906" w:h="16841" w:orient="portrait"/>
       <w:pgMar w:top="1966" w:right="1162" w:bottom="1170" w:left="1133" w:header="851" w:footer="720" w:gutter="0"/>
       <w:cols w:space="720"/>
+      <w:footerReference w:type="default" r:id="Rd0644c37305d4a92"/>
     </w:sectPr>
   </w:body>
 </w:document>
@@ -4191,6 +3833,77 @@
 </w:endnotes>
 </file>
 
+<file path=word/footer.xml><?xml version="1.0" encoding="utf-8"?>
+<w:ftr xmlns:w14="http://schemas.microsoft.com/office/word/2010/wordml" xmlns:w="http://schemas.openxmlformats.org/wordprocessingml/2006/main">
+  <w:tbl>
+    <w:tblPr>
+      <w:tblStyle w:val="TableNormal"/>
+      <w:bidiVisual w:val="0"/>
+      <w:tblW w:w="0" w:type="auto"/>
+      <w:tblLayout w:type="fixed"/>
+      <w:tblLook w:val="06A0" w:firstRow="1" w:lastRow="0" w:firstColumn="1" w:lastColumn="0" w:noHBand="1" w:noVBand="1"/>
+    </w:tblPr>
+    <w:tblGrid>
+      <w:gridCol w:w="3200"/>
+      <w:gridCol w:w="3200"/>
+      <w:gridCol w:w="3200"/>
+    </w:tblGrid>
+    <w:tr>
+      <w:trPr>
+        <w:trHeight w:val="300"/>
+      </w:trPr>
+      <w:tc>
+        <w:tcPr>
+          <w:tcW w:w="3200" w:type="dxa"/>
+          <w:tcMar/>
+        </w:tcPr>
+        <w:p>
+          <w:pPr>
+            <w:pStyle w:val="Header"/>
+            <w:bidi w:val="0"/>
+            <w:ind w:left="-115"/>
+            <w:jc w:val="left"/>
+          </w:pPr>
+        </w:p>
+      </w:tc>
+      <w:tc>
+        <w:tcPr>
+          <w:tcW w:w="3200" w:type="dxa"/>
+          <w:tcMar/>
+        </w:tcPr>
+        <w:p>
+          <w:pPr>
+            <w:pStyle w:val="Header"/>
+            <w:bidi w:val="0"/>
+            <w:jc w:val="center"/>
+          </w:pPr>
+        </w:p>
+      </w:tc>
+      <w:tc>
+        <w:tcPr>
+          <w:tcW w:w="3200" w:type="dxa"/>
+          <w:tcMar/>
+        </w:tcPr>
+        <w:p>
+          <w:pPr>
+            <w:pStyle w:val="Header"/>
+            <w:bidi w:val="0"/>
+            <w:ind w:right="-115"/>
+            <w:jc w:val="right"/>
+          </w:pPr>
+        </w:p>
+      </w:tc>
+    </w:tr>
+  </w:tbl>
+  <w:p>
+    <w:pPr>
+      <w:pStyle w:val="Footer"/>
+      <w:bidi w:val="0"/>
+    </w:pPr>
+  </w:p>
+</w:ftr>
+</file>
+
 <file path=word/footnotes.xml><?xml version="1.0" encoding="utf-8"?>
 <w:footnotes xmlns:wpc="http://schemas.microsoft.com/office/word/2010/wordprocessingCanvas" xmlns:mc="http://schemas.openxmlformats.org/markup-compatibility/2006" xmlns:o="urn:schemas-microsoft-com:office:office" xmlns:r="http://schemas.openxmlformats.org/officeDocument/2006/relationships" xmlns:m="http://schemas.openxmlformats.org/officeDocument/2006/math" xmlns:v="urn:schemas-microsoft-com:vml" xmlns:wp14="http://schemas.microsoft.com/office/word/2010/wordprocessingDrawing" xmlns:wp="http://schemas.openxmlformats.org/drawingml/2006/wordprocessingDrawing" xmlns:w10="urn:schemas-microsoft-com:office:word" xmlns:w="http://schemas.openxmlformats.org/wordprocessingml/2006/main" xmlns:w14="http://schemas.microsoft.com/office/word/2010/wordml" xmlns:w15="http://schemas.microsoft.com/office/word/2012/wordml" xmlns:wpg="http://schemas.microsoft.com/office/word/2010/wordprocessingGroup" xmlns:wpi="http://schemas.microsoft.com/office/word/2010/wordprocessingInk" xmlns:wne="http://schemas.microsoft.com/office/word/2006/wordml" xmlns:wps="http://schemas.microsoft.com/office/word/2010/wordprocessingShape" mc:Ignorable="w14 w15 wp14">
   <w:footnote w:type="separator" w:id="-1">
@@ -4217,7 +3930,7 @@
 </file>
 
 <file path=word/header1.xml><?xml version="1.0" encoding="utf-8"?>
-<w:hdr xmlns:wpc="http://schemas.microsoft.com/office/word/2010/wordprocessingCanvas" xmlns:mc="http://schemas.openxmlformats.org/markup-compatibility/2006" xmlns:o="urn:schemas-microsoft-com:office:office" xmlns:r="http://schemas.openxmlformats.org/officeDocument/2006/relationships" xmlns:m="http://schemas.openxmlformats.org/officeDocument/2006/math" xmlns:v="urn:schemas-microsoft-com:vml" xmlns:wp14="http://schemas.microsoft.com/office/word/2010/wordprocessingDrawing" xmlns:wp="http://schemas.openxmlformats.org/drawingml/2006/wordprocessingDrawing" xmlns:w10="urn:schemas-microsoft-com:office:word" xmlns:w="http://schemas.openxmlformats.org/wordprocessingml/2006/main" xmlns:w14="http://schemas.microsoft.com/office/word/2010/wordml" xmlns:w15="http://schemas.microsoft.com/office/word/2012/wordml" xmlns:wpg="http://schemas.microsoft.com/office/word/2010/wordprocessingGroup" xmlns:wpi="http://schemas.microsoft.com/office/word/2010/wordprocessingInk" xmlns:wne="http://schemas.microsoft.com/office/word/2006/wordml" xmlns:wps="http://schemas.microsoft.com/office/word/2010/wordprocessingShape" mc:Ignorable="w14 w15 wp14">
+<w:hdr xmlns:wpc="http://schemas.microsoft.com/office/word/2010/wordprocessingCanvas" xmlns:mc="http://schemas.openxmlformats.org/markup-compatibility/2006" xmlns:o="urn:schemas-microsoft-com:office:office" xmlns:r="http://schemas.openxmlformats.org/officeDocument/2006/relationships" xmlns:m="http://schemas.openxmlformats.org/officeDocument/2006/math" xmlns:v="urn:schemas-microsoft-com:vml" xmlns:wp14="http://schemas.microsoft.com/office/word/2010/wordprocessingDrawing" xmlns:wp="http://schemas.openxmlformats.org/drawingml/2006/wordprocessingDrawing" xmlns:w10="urn:schemas-microsoft-com:office:word" xmlns:w="http://schemas.openxmlformats.org/wordprocessingml/2006/main" xmlns:w14="http://schemas.microsoft.com/office/word/2010/wordml" xmlns:w15="http://schemas.microsoft.com/office/word/2012/wordml" xmlns:wpg="http://schemas.microsoft.com/office/word/2010/wordprocessingGroup" xmlns:wpi="http://schemas.microsoft.com/office/word/2010/wordprocessingInk" xmlns:wne="http://schemas.microsoft.com/office/word/2006/wordml" xmlns:wps="http://schemas.microsoft.com/office/word/2010/wordprocessingShape" xmlns:a="http://schemas.openxmlformats.org/drawingml/2006/main" xmlns:pic="http://schemas.openxmlformats.org/drawingml/2006/picture" mc:Ignorable="w14 w15 wp14">
   <w:p>
     <w:pPr>
       <w:tabs>
@@ -4275,7 +3988,7 @@
     </w:r>
     <w:r>
       <w:rPr>
-        <w:rFonts w:ascii="Calibri" w:eastAsia="Calibri" w:hAnsi="Calibri" w:cs="Calibri"/>
+        <w:rFonts w:ascii="Calibri" w:hAnsi="Calibri" w:eastAsia="Calibri" w:cs="Calibri"/>
         <w:sz w:val="22"/>
       </w:rPr>
       <w:tab/>
@@ -4285,6 +3998,8 @@
     </w:r>
     <w:r>
       <w:tab/>
+    </w:r>
+    <w:r>
       <w:t xml:space="preserve">Page </w:t>
     </w:r>
     <w:r>
@@ -4342,7 +4057,7 @@
     </w:pPr>
     <w:r>
       <w:rPr>
-        <w:rFonts w:ascii="Calibri" w:eastAsia="Calibri" w:hAnsi="Calibri" w:cs="Calibri"/>
+        <w:rFonts w:ascii="Calibri" w:hAnsi="Calibri" w:eastAsia="Calibri" w:cs="Calibri"/>
         <w:sz w:val="22"/>
       </w:rPr>
       <w:tab/>
@@ -4352,10 +4067,14 @@
     </w:r>
     <w:r>
       <w:tab/>
+    </w:r>
+    <w:r>
       <w:t xml:space="preserve">Exercise 2 </w:t>
     </w:r>
     <w:r>
       <w:tab/>
+    </w:r>
+    <w:r>
       <w:t xml:space="preserve"> </w:t>
     </w:r>
   </w:p>
@@ -4381,7 +4100,7 @@
 </file>
 
 <file path=word/header2.xml><?xml version="1.0" encoding="utf-8"?>
-<w:hdr xmlns:wpc="http://schemas.microsoft.com/office/word/2010/wordprocessingCanvas" xmlns:mc="http://schemas.openxmlformats.org/markup-compatibility/2006" xmlns:o="urn:schemas-microsoft-com:office:office" xmlns:r="http://schemas.openxmlformats.org/officeDocument/2006/relationships" xmlns:m="http://schemas.openxmlformats.org/officeDocument/2006/math" xmlns:v="urn:schemas-microsoft-com:vml" xmlns:wp14="http://schemas.microsoft.com/office/word/2010/wordprocessingDrawing" xmlns:wp="http://schemas.openxmlformats.org/drawingml/2006/wordprocessingDrawing" xmlns:w10="urn:schemas-microsoft-com:office:word" xmlns:w="http://schemas.openxmlformats.org/wordprocessingml/2006/main" xmlns:w14="http://schemas.microsoft.com/office/word/2010/wordml" xmlns:w15="http://schemas.microsoft.com/office/word/2012/wordml" xmlns:wpg="http://schemas.microsoft.com/office/word/2010/wordprocessingGroup" xmlns:wpi="http://schemas.microsoft.com/office/word/2010/wordprocessingInk" xmlns:wne="http://schemas.microsoft.com/office/word/2006/wordml" xmlns:wps="http://schemas.microsoft.com/office/word/2010/wordprocessingShape" mc:Ignorable="w14 w15 wp14">
+<w:hdr xmlns:wpc="http://schemas.microsoft.com/office/word/2010/wordprocessingCanvas" xmlns:mc="http://schemas.openxmlformats.org/markup-compatibility/2006" xmlns:o="urn:schemas-microsoft-com:office:office" xmlns:r="http://schemas.openxmlformats.org/officeDocument/2006/relationships" xmlns:m="http://schemas.openxmlformats.org/officeDocument/2006/math" xmlns:v="urn:schemas-microsoft-com:vml" xmlns:wp14="http://schemas.microsoft.com/office/word/2010/wordprocessingDrawing" xmlns:wp="http://schemas.openxmlformats.org/drawingml/2006/wordprocessingDrawing" xmlns:w10="urn:schemas-microsoft-com:office:word" xmlns:w="http://schemas.openxmlformats.org/wordprocessingml/2006/main" xmlns:w14="http://schemas.microsoft.com/office/word/2010/wordml" xmlns:w15="http://schemas.microsoft.com/office/word/2012/wordml" xmlns:wpg="http://schemas.microsoft.com/office/word/2010/wordprocessingGroup" xmlns:wpi="http://schemas.microsoft.com/office/word/2010/wordprocessingInk" xmlns:wne="http://schemas.microsoft.com/office/word/2006/wordml" xmlns:wps="http://schemas.microsoft.com/office/word/2010/wordprocessingShape" xmlns:a="http://schemas.openxmlformats.org/drawingml/2006/main" xmlns:pic="http://schemas.openxmlformats.org/drawingml/2006/picture" mc:Ignorable="w14 w15 wp14">
   <w:p>
     <w:pPr>
       <w:tabs>
@@ -4439,7 +4158,7 @@
     </w:r>
     <w:r>
       <w:rPr>
-        <w:rFonts w:ascii="Calibri" w:eastAsia="Calibri" w:hAnsi="Calibri" w:cs="Calibri"/>
+        <w:rFonts w:ascii="Calibri" w:hAnsi="Calibri" w:eastAsia="Calibri" w:cs="Calibri"/>
         <w:sz w:val="22"/>
       </w:rPr>
       <w:tab/>
@@ -4449,6 +4168,8 @@
     </w:r>
     <w:r>
       <w:tab/>
+    </w:r>
+    <w:r>
       <w:t xml:space="preserve">Page </w:t>
     </w:r>
     <w:r>
@@ -4509,7 +4230,7 @@
     </w:pPr>
     <w:r>
       <w:rPr>
-        <w:rFonts w:ascii="Calibri" w:eastAsia="Calibri" w:hAnsi="Calibri" w:cs="Calibri"/>
+        <w:rFonts w:ascii="Calibri" w:hAnsi="Calibri" w:eastAsia="Calibri" w:cs="Calibri"/>
         <w:sz w:val="22"/>
       </w:rPr>
       <w:tab/>
@@ -4525,6 +4246,8 @@
     </w:r>
     <w:r>
       <w:tab/>
+    </w:r>
+    <w:r>
       <w:t xml:space="preserve"> </w:t>
     </w:r>
   </w:p>
@@ -4550,7 +4273,7 @@
 </file>
 
 <file path=word/header3.xml><?xml version="1.0" encoding="utf-8"?>
-<w:hdr xmlns:wpc="http://schemas.microsoft.com/office/word/2010/wordprocessingCanvas" xmlns:mc="http://schemas.openxmlformats.org/markup-compatibility/2006" xmlns:o="urn:schemas-microsoft-com:office:office" xmlns:r="http://schemas.openxmlformats.org/officeDocument/2006/relationships" xmlns:m="http://schemas.openxmlformats.org/officeDocument/2006/math" xmlns:v="urn:schemas-microsoft-com:vml" xmlns:wp14="http://schemas.microsoft.com/office/word/2010/wordprocessingDrawing" xmlns:wp="http://schemas.openxmlformats.org/drawingml/2006/wordprocessingDrawing" xmlns:w10="urn:schemas-microsoft-com:office:word" xmlns:w="http://schemas.openxmlformats.org/wordprocessingml/2006/main" xmlns:w14="http://schemas.microsoft.com/office/word/2010/wordml" xmlns:w15="http://schemas.microsoft.com/office/word/2012/wordml" xmlns:wpg="http://schemas.microsoft.com/office/word/2010/wordprocessingGroup" xmlns:wpi="http://schemas.microsoft.com/office/word/2010/wordprocessingInk" xmlns:wne="http://schemas.microsoft.com/office/word/2006/wordml" xmlns:wps="http://schemas.microsoft.com/office/word/2010/wordprocessingShape" mc:Ignorable="w14 w15 wp14">
+<w:hdr xmlns:wpc="http://schemas.microsoft.com/office/word/2010/wordprocessingCanvas" xmlns:mc="http://schemas.openxmlformats.org/markup-compatibility/2006" xmlns:o="urn:schemas-microsoft-com:office:office" xmlns:r="http://schemas.openxmlformats.org/officeDocument/2006/relationships" xmlns:m="http://schemas.openxmlformats.org/officeDocument/2006/math" xmlns:v="urn:schemas-microsoft-com:vml" xmlns:wp14="http://schemas.microsoft.com/office/word/2010/wordprocessingDrawing" xmlns:wp="http://schemas.openxmlformats.org/drawingml/2006/wordprocessingDrawing" xmlns:w10="urn:schemas-microsoft-com:office:word" xmlns:w="http://schemas.openxmlformats.org/wordprocessingml/2006/main" xmlns:w14="http://schemas.microsoft.com/office/word/2010/wordml" xmlns:w15="http://schemas.microsoft.com/office/word/2012/wordml" xmlns:wpg="http://schemas.microsoft.com/office/word/2010/wordprocessingGroup" xmlns:wpi="http://schemas.microsoft.com/office/word/2010/wordprocessingInk" xmlns:wne="http://schemas.microsoft.com/office/word/2006/wordml" xmlns:wps="http://schemas.microsoft.com/office/word/2010/wordprocessingShape" xmlns:a="http://schemas.openxmlformats.org/drawingml/2006/main" xmlns:pic="http://schemas.openxmlformats.org/drawingml/2006/picture" mc:Ignorable="w14 w15 wp14">
   <w:p>
     <w:pPr>
       <w:tabs>
@@ -4608,7 +4331,7 @@
     </w:r>
     <w:r>
       <w:rPr>
-        <w:rFonts w:ascii="Calibri" w:eastAsia="Calibri" w:hAnsi="Calibri" w:cs="Calibri"/>
+        <w:rFonts w:ascii="Calibri" w:hAnsi="Calibri" w:eastAsia="Calibri" w:cs="Calibri"/>
         <w:sz w:val="22"/>
       </w:rPr>
       <w:tab/>
@@ -4618,6 +4341,8 @@
     </w:r>
     <w:r>
       <w:tab/>
+    </w:r>
+    <w:r>
       <w:t xml:space="preserve">Page </w:t>
     </w:r>
     <w:r>
@@ -4675,7 +4400,7 @@
     </w:pPr>
     <w:r>
       <w:rPr>
-        <w:rFonts w:ascii="Calibri" w:eastAsia="Calibri" w:hAnsi="Calibri" w:cs="Calibri"/>
+        <w:rFonts w:ascii="Calibri" w:hAnsi="Calibri" w:eastAsia="Calibri" w:cs="Calibri"/>
         <w:sz w:val="22"/>
       </w:rPr>
       <w:tab/>
@@ -4685,10 +4410,14 @@
     </w:r>
     <w:r>
       <w:tab/>
+    </w:r>
+    <w:r>
       <w:t xml:space="preserve">Exercise 2 </w:t>
     </w:r>
     <w:r>
       <w:tab/>
+    </w:r>
+    <w:r>
       <w:t xml:space="preserve"> </w:t>
     </w:r>
   </w:p>
@@ -4728,7 +4457,7 @@
         <w:ind w:left="852"/>
       </w:pPr>
       <w:rPr>
-        <w:rFonts w:ascii="Times New Roman" w:eastAsia="Times New Roman" w:hAnsi="Times New Roman" w:cs="Times New Roman"/>
+        <w:rFonts w:ascii="Times New Roman" w:hAnsi="Times New Roman" w:eastAsia="Times New Roman" w:cs="Times New Roman"/>
         <w:b/>
         <w:bCs/>
         <w:i w:val="0"/>
@@ -4738,7 +4467,7 @@
         <w:sz w:val="24"/>
         <w:szCs w:val="24"/>
         <w:u w:val="none" w:color="000000"/>
-        <w:bdr w:val="none" w:sz="0" w:space="0" w:color="auto"/>
+        <w:bdr w:val="none" w:color="auto" w:sz="0" w:space="0"/>
         <w:shd w:val="clear" w:color="auto" w:fill="auto"/>
         <w:vertAlign w:val="baseline"/>
       </w:rPr>
@@ -4752,7 +4481,7 @@
         <w:ind w:left="852"/>
       </w:pPr>
       <w:rPr>
-        <w:rFonts w:ascii="Times New Roman" w:eastAsia="Times New Roman" w:hAnsi="Times New Roman" w:cs="Times New Roman"/>
+        <w:rFonts w:ascii="Times New Roman" w:hAnsi="Times New Roman" w:eastAsia="Times New Roman" w:cs="Times New Roman"/>
         <w:b w:val="0"/>
         <w:i w:val="0"/>
         <w:strike w:val="0"/>
@@ -4761,7 +4490,7 @@
         <w:sz w:val="24"/>
         <w:szCs w:val="24"/>
         <w:u w:val="none" w:color="000000"/>
-        <w:bdr w:val="none" w:sz="0" w:space="0" w:color="auto"/>
+        <w:bdr w:val="none" w:color="auto" w:sz="0" w:space="0"/>
         <w:shd w:val="clear" w:color="auto" w:fill="auto"/>
         <w:vertAlign w:val="baseline"/>
       </w:rPr>
@@ -4775,7 +4504,7 @@
         <w:ind w:left="929"/>
       </w:pPr>
       <w:rPr>
-        <w:rFonts w:ascii="Arial" w:eastAsia="Arial" w:hAnsi="Arial" w:cs="Arial"/>
+        <w:rFonts w:ascii="Arial" w:hAnsi="Arial" w:eastAsia="Arial" w:cs="Arial"/>
         <w:b w:val="0"/>
         <w:i w:val="0"/>
         <w:strike w:val="0"/>
@@ -4784,7 +4513,7 @@
         <w:sz w:val="24"/>
         <w:szCs w:val="24"/>
         <w:u w:val="none" w:color="000000"/>
-        <w:bdr w:val="none" w:sz="0" w:space="0" w:color="auto"/>
+        <w:bdr w:val="none" w:color="auto" w:sz="0" w:space="0"/>
         <w:shd w:val="clear" w:color="auto" w:fill="auto"/>
         <w:vertAlign w:val="baseline"/>
       </w:rPr>
@@ -4798,7 +4527,7 @@
         <w:ind w:left="2232"/>
       </w:pPr>
       <w:rPr>
-        <w:rFonts w:ascii="Arial" w:eastAsia="Arial" w:hAnsi="Arial" w:cs="Arial"/>
+        <w:rFonts w:ascii="Arial" w:hAnsi="Arial" w:eastAsia="Arial" w:cs="Arial"/>
         <w:b w:val="0"/>
         <w:i w:val="0"/>
         <w:strike w:val="0"/>
@@ -4807,7 +4536,7 @@
         <w:sz w:val="24"/>
         <w:szCs w:val="24"/>
         <w:u w:val="none" w:color="000000"/>
-        <w:bdr w:val="none" w:sz="0" w:space="0" w:color="auto"/>
+        <w:bdr w:val="none" w:color="auto" w:sz="0" w:space="0"/>
         <w:shd w:val="clear" w:color="auto" w:fill="auto"/>
         <w:vertAlign w:val="baseline"/>
       </w:rPr>
@@ -4821,7 +4550,7 @@
         <w:ind w:left="2952"/>
       </w:pPr>
       <w:rPr>
-        <w:rFonts w:ascii="Segoe UI Symbol" w:eastAsia="Segoe UI Symbol" w:hAnsi="Segoe UI Symbol" w:cs="Segoe UI Symbol"/>
+        <w:rFonts w:ascii="Segoe UI Symbol" w:hAnsi="Segoe UI Symbol" w:eastAsia="Segoe UI Symbol" w:cs="Segoe UI Symbol"/>
         <w:b w:val="0"/>
         <w:i w:val="0"/>
         <w:strike w:val="0"/>
@@ -4830,7 +4559,7 @@
         <w:sz w:val="24"/>
         <w:szCs w:val="24"/>
         <w:u w:val="none" w:color="000000"/>
-        <w:bdr w:val="none" w:sz="0" w:space="0" w:color="auto"/>
+        <w:bdr w:val="none" w:color="auto" w:sz="0" w:space="0"/>
         <w:shd w:val="clear" w:color="auto" w:fill="auto"/>
         <w:vertAlign w:val="baseline"/>
       </w:rPr>
@@ -4844,7 +4573,7 @@
         <w:ind w:left="3672"/>
       </w:pPr>
       <w:rPr>
-        <w:rFonts w:ascii="Segoe UI Symbol" w:eastAsia="Segoe UI Symbol" w:hAnsi="Segoe UI Symbol" w:cs="Segoe UI Symbol"/>
+        <w:rFonts w:ascii="Segoe UI Symbol" w:hAnsi="Segoe UI Symbol" w:eastAsia="Segoe UI Symbol" w:cs="Segoe UI Symbol"/>
         <w:b w:val="0"/>
         <w:i w:val="0"/>
         <w:strike w:val="0"/>
@@ -4853,7 +4582,7 @@
         <w:sz w:val="24"/>
         <w:szCs w:val="24"/>
         <w:u w:val="none" w:color="000000"/>
-        <w:bdr w:val="none" w:sz="0" w:space="0" w:color="auto"/>
+        <w:bdr w:val="none" w:color="auto" w:sz="0" w:space="0"/>
         <w:shd w:val="clear" w:color="auto" w:fill="auto"/>
         <w:vertAlign w:val="baseline"/>
       </w:rPr>
@@ -4867,7 +4596,7 @@
         <w:ind w:left="4392"/>
       </w:pPr>
       <w:rPr>
-        <w:rFonts w:ascii="Arial" w:eastAsia="Arial" w:hAnsi="Arial" w:cs="Arial"/>
+        <w:rFonts w:ascii="Arial" w:hAnsi="Arial" w:eastAsia="Arial" w:cs="Arial"/>
         <w:b w:val="0"/>
         <w:i w:val="0"/>
         <w:strike w:val="0"/>
@@ -4876,7 +4605,7 @@
         <w:sz w:val="24"/>
         <w:szCs w:val="24"/>
         <w:u w:val="none" w:color="000000"/>
-        <w:bdr w:val="none" w:sz="0" w:space="0" w:color="auto"/>
+        <w:bdr w:val="none" w:color="auto" w:sz="0" w:space="0"/>
         <w:shd w:val="clear" w:color="auto" w:fill="auto"/>
         <w:vertAlign w:val="baseline"/>
       </w:rPr>
@@ -4890,7 +4619,7 @@
         <w:ind w:left="5112"/>
       </w:pPr>
       <w:rPr>
-        <w:rFonts w:ascii="Segoe UI Symbol" w:eastAsia="Segoe UI Symbol" w:hAnsi="Segoe UI Symbol" w:cs="Segoe UI Symbol"/>
+        <w:rFonts w:ascii="Segoe UI Symbol" w:hAnsi="Segoe UI Symbol" w:eastAsia="Segoe UI Symbol" w:cs="Segoe UI Symbol"/>
         <w:b w:val="0"/>
         <w:i w:val="0"/>
         <w:strike w:val="0"/>
@@ -4899,7 +4628,7 @@
         <w:sz w:val="24"/>
         <w:szCs w:val="24"/>
         <w:u w:val="none" w:color="000000"/>
-        <w:bdr w:val="none" w:sz="0" w:space="0" w:color="auto"/>
+        <w:bdr w:val="none" w:color="auto" w:sz="0" w:space="0"/>
         <w:shd w:val="clear" w:color="auto" w:fill="auto"/>
         <w:vertAlign w:val="baseline"/>
       </w:rPr>
@@ -4913,7 +4642,7 @@
         <w:ind w:left="5832"/>
       </w:pPr>
       <w:rPr>
-        <w:rFonts w:ascii="Segoe UI Symbol" w:eastAsia="Segoe UI Symbol" w:hAnsi="Segoe UI Symbol" w:cs="Segoe UI Symbol"/>
+        <w:rFonts w:ascii="Segoe UI Symbol" w:hAnsi="Segoe UI Symbol" w:eastAsia="Segoe UI Symbol" w:cs="Segoe UI Symbol"/>
         <w:b w:val="0"/>
         <w:i w:val="0"/>
         <w:strike w:val="0"/>
@@ -4922,7 +4651,7 @@
         <w:sz w:val="24"/>
         <w:szCs w:val="24"/>
         <w:u w:val="none" w:color="000000"/>
-        <w:bdr w:val="none" w:sz="0" w:space="0" w:color="auto"/>
+        <w:bdr w:val="none" w:color="auto" w:sz="0" w:space="0"/>
         <w:shd w:val="clear" w:color="auto" w:fill="auto"/>
         <w:vertAlign w:val="baseline"/>
       </w:rPr>
@@ -4941,7 +4670,7 @@
         <w:ind w:left="1572" w:hanging="360"/>
       </w:pPr>
       <w:rPr>
-        <w:rFonts w:ascii="Symbol" w:hAnsi="Symbol" w:hint="default"/>
+        <w:rFonts w:hint="default" w:ascii="Symbol" w:hAnsi="Symbol"/>
       </w:rPr>
     </w:lvl>
     <w:lvl w:ilvl="1" w:tplc="04090003" w:tentative="1">
@@ -4953,7 +4682,7 @@
         <w:ind w:left="2292" w:hanging="360"/>
       </w:pPr>
       <w:rPr>
-        <w:rFonts w:ascii="Courier New" w:hAnsi="Courier New" w:cs="Courier New" w:hint="default"/>
+        <w:rFonts w:hint="default" w:ascii="Courier New" w:hAnsi="Courier New" w:cs="Courier New"/>
       </w:rPr>
     </w:lvl>
     <w:lvl w:ilvl="2" w:tplc="04090005" w:tentative="1">
@@ -4965,7 +4694,7 @@
         <w:ind w:left="3012" w:hanging="360"/>
       </w:pPr>
       <w:rPr>
-        <w:rFonts w:ascii="Wingdings" w:hAnsi="Wingdings" w:hint="default"/>
+        <w:rFonts w:hint="default" w:ascii="Wingdings" w:hAnsi="Wingdings"/>
       </w:rPr>
     </w:lvl>
     <w:lvl w:ilvl="3" w:tplc="04090001" w:tentative="1">
@@ -4977,7 +4706,7 @@
         <w:ind w:left="3732" w:hanging="360"/>
       </w:pPr>
       <w:rPr>
-        <w:rFonts w:ascii="Symbol" w:hAnsi="Symbol" w:hint="default"/>
+        <w:rFonts w:hint="default" w:ascii="Symbol" w:hAnsi="Symbol"/>
       </w:rPr>
     </w:lvl>
     <w:lvl w:ilvl="4" w:tplc="04090003" w:tentative="1">
@@ -4989,7 +4718,7 @@
         <w:ind w:left="4452" w:hanging="360"/>
       </w:pPr>
       <w:rPr>
-        <w:rFonts w:ascii="Courier New" w:hAnsi="Courier New" w:cs="Courier New" w:hint="default"/>
+        <w:rFonts w:hint="default" w:ascii="Courier New" w:hAnsi="Courier New" w:cs="Courier New"/>
       </w:rPr>
     </w:lvl>
     <w:lvl w:ilvl="5" w:tplc="04090005" w:tentative="1">
@@ -5001,7 +4730,7 @@
         <w:ind w:left="5172" w:hanging="360"/>
       </w:pPr>
       <w:rPr>
-        <w:rFonts w:ascii="Wingdings" w:hAnsi="Wingdings" w:hint="default"/>
+        <w:rFonts w:hint="default" w:ascii="Wingdings" w:hAnsi="Wingdings"/>
       </w:rPr>
     </w:lvl>
     <w:lvl w:ilvl="6" w:tplc="04090001" w:tentative="1">
@@ -5013,7 +4742,7 @@
         <w:ind w:left="5892" w:hanging="360"/>
       </w:pPr>
       <w:rPr>
-        <w:rFonts w:ascii="Symbol" w:hAnsi="Symbol" w:hint="default"/>
+        <w:rFonts w:hint="default" w:ascii="Symbol" w:hAnsi="Symbol"/>
       </w:rPr>
     </w:lvl>
     <w:lvl w:ilvl="7" w:tplc="04090003" w:tentative="1">
@@ -5025,7 +4754,7 @@
         <w:ind w:left="6612" w:hanging="360"/>
       </w:pPr>
       <w:rPr>
-        <w:rFonts w:ascii="Courier New" w:hAnsi="Courier New" w:cs="Courier New" w:hint="default"/>
+        <w:rFonts w:hint="default" w:ascii="Courier New" w:hAnsi="Courier New" w:cs="Courier New"/>
       </w:rPr>
     </w:lvl>
     <w:lvl w:ilvl="8" w:tplc="04090005" w:tentative="1">
@@ -5037,7 +4766,7 @@
         <w:ind w:left="7332" w:hanging="360"/>
       </w:pPr>
       <w:rPr>
-        <w:rFonts w:ascii="Wingdings" w:hAnsi="Wingdings" w:hint="default"/>
+        <w:rFonts w:hint="default" w:ascii="Wingdings" w:hAnsi="Wingdings"/>
       </w:rPr>
     </w:lvl>
   </w:abstractNum>
@@ -5226,7 +4955,7 @@
         <w:ind w:left="1032"/>
       </w:pPr>
       <w:rPr>
-        <w:rFonts w:ascii="Times New Roman" w:eastAsia="Times New Roman" w:hAnsi="Times New Roman" w:cs="Times New Roman"/>
+        <w:rFonts w:ascii="Times New Roman" w:hAnsi="Times New Roman" w:eastAsia="Times New Roman" w:cs="Times New Roman"/>
         <w:b w:val="0"/>
         <w:i/>
         <w:iCs/>
@@ -5236,7 +4965,7 @@
         <w:sz w:val="27"/>
         <w:szCs w:val="27"/>
         <w:u w:val="none" w:color="000000"/>
-        <w:bdr w:val="none" w:sz="0" w:space="0" w:color="auto"/>
+        <w:bdr w:val="none" w:color="auto" w:sz="0" w:space="0"/>
         <w:shd w:val="clear" w:color="auto" w:fill="auto"/>
         <w:vertAlign w:val="baseline"/>
       </w:rPr>
@@ -5250,7 +4979,7 @@
         <w:ind w:left="1847"/>
       </w:pPr>
       <w:rPr>
-        <w:rFonts w:ascii="Times New Roman" w:eastAsia="Times New Roman" w:hAnsi="Times New Roman" w:cs="Times New Roman"/>
+        <w:rFonts w:ascii="Times New Roman" w:hAnsi="Times New Roman" w:eastAsia="Times New Roman" w:cs="Times New Roman"/>
         <w:b w:val="0"/>
         <w:i/>
         <w:iCs/>
@@ -5260,7 +4989,7 @@
         <w:sz w:val="27"/>
         <w:szCs w:val="27"/>
         <w:u w:val="none" w:color="000000"/>
-        <w:bdr w:val="none" w:sz="0" w:space="0" w:color="auto"/>
+        <w:bdr w:val="none" w:color="auto" w:sz="0" w:space="0"/>
         <w:shd w:val="clear" w:color="auto" w:fill="auto"/>
         <w:vertAlign w:val="baseline"/>
       </w:rPr>
@@ -5274,7 +5003,7 @@
         <w:ind w:left="2567"/>
       </w:pPr>
       <w:rPr>
-        <w:rFonts w:ascii="Times New Roman" w:eastAsia="Times New Roman" w:hAnsi="Times New Roman" w:cs="Times New Roman"/>
+        <w:rFonts w:ascii="Times New Roman" w:hAnsi="Times New Roman" w:eastAsia="Times New Roman" w:cs="Times New Roman"/>
         <w:b w:val="0"/>
         <w:i/>
         <w:iCs/>
@@ -5284,7 +5013,7 @@
         <w:sz w:val="27"/>
         <w:szCs w:val="27"/>
         <w:u w:val="none" w:color="000000"/>
-        <w:bdr w:val="none" w:sz="0" w:space="0" w:color="auto"/>
+        <w:bdr w:val="none" w:color="auto" w:sz="0" w:space="0"/>
         <w:shd w:val="clear" w:color="auto" w:fill="auto"/>
         <w:vertAlign w:val="baseline"/>
       </w:rPr>
@@ -5298,7 +5027,7 @@
         <w:ind w:left="3287"/>
       </w:pPr>
       <w:rPr>
-        <w:rFonts w:ascii="Times New Roman" w:eastAsia="Times New Roman" w:hAnsi="Times New Roman" w:cs="Times New Roman"/>
+        <w:rFonts w:ascii="Times New Roman" w:hAnsi="Times New Roman" w:eastAsia="Times New Roman" w:cs="Times New Roman"/>
         <w:b w:val="0"/>
         <w:i/>
         <w:iCs/>
@@ -5308,7 +5037,7 @@
         <w:sz w:val="27"/>
         <w:szCs w:val="27"/>
         <w:u w:val="none" w:color="000000"/>
-        <w:bdr w:val="none" w:sz="0" w:space="0" w:color="auto"/>
+        <w:bdr w:val="none" w:color="auto" w:sz="0" w:space="0"/>
         <w:shd w:val="clear" w:color="auto" w:fill="auto"/>
         <w:vertAlign w:val="baseline"/>
       </w:rPr>
@@ -5322,7 +5051,7 @@
         <w:ind w:left="4007"/>
       </w:pPr>
       <w:rPr>
-        <w:rFonts w:ascii="Times New Roman" w:eastAsia="Times New Roman" w:hAnsi="Times New Roman" w:cs="Times New Roman"/>
+        <w:rFonts w:ascii="Times New Roman" w:hAnsi="Times New Roman" w:eastAsia="Times New Roman" w:cs="Times New Roman"/>
         <w:b w:val="0"/>
         <w:i/>
         <w:iCs/>
@@ -5332,7 +5061,7 @@
         <w:sz w:val="27"/>
         <w:szCs w:val="27"/>
         <w:u w:val="none" w:color="000000"/>
-        <w:bdr w:val="none" w:sz="0" w:space="0" w:color="auto"/>
+        <w:bdr w:val="none" w:color="auto" w:sz="0" w:space="0"/>
         <w:shd w:val="clear" w:color="auto" w:fill="auto"/>
         <w:vertAlign w:val="baseline"/>
       </w:rPr>
@@ -5346,7 +5075,7 @@
         <w:ind w:left="4727"/>
       </w:pPr>
       <w:rPr>
-        <w:rFonts w:ascii="Times New Roman" w:eastAsia="Times New Roman" w:hAnsi="Times New Roman" w:cs="Times New Roman"/>
+        <w:rFonts w:ascii="Times New Roman" w:hAnsi="Times New Roman" w:eastAsia="Times New Roman" w:cs="Times New Roman"/>
         <w:b w:val="0"/>
         <w:i/>
         <w:iCs/>
@@ -5356,7 +5085,7 @@
         <w:sz w:val="27"/>
         <w:szCs w:val="27"/>
         <w:u w:val="none" w:color="000000"/>
-        <w:bdr w:val="none" w:sz="0" w:space="0" w:color="auto"/>
+        <w:bdr w:val="none" w:color="auto" w:sz="0" w:space="0"/>
         <w:shd w:val="clear" w:color="auto" w:fill="auto"/>
         <w:vertAlign w:val="baseline"/>
       </w:rPr>
@@ -5370,7 +5099,7 @@
         <w:ind w:left="5447"/>
       </w:pPr>
       <w:rPr>
-        <w:rFonts w:ascii="Times New Roman" w:eastAsia="Times New Roman" w:hAnsi="Times New Roman" w:cs="Times New Roman"/>
+        <w:rFonts w:ascii="Times New Roman" w:hAnsi="Times New Roman" w:eastAsia="Times New Roman" w:cs="Times New Roman"/>
         <w:b w:val="0"/>
         <w:i/>
         <w:iCs/>
@@ -5380,7 +5109,7 @@
         <w:sz w:val="27"/>
         <w:szCs w:val="27"/>
         <w:u w:val="none" w:color="000000"/>
-        <w:bdr w:val="none" w:sz="0" w:space="0" w:color="auto"/>
+        <w:bdr w:val="none" w:color="auto" w:sz="0" w:space="0"/>
         <w:shd w:val="clear" w:color="auto" w:fill="auto"/>
         <w:vertAlign w:val="baseline"/>
       </w:rPr>
@@ -5394,7 +5123,7 @@
         <w:ind w:left="6167"/>
       </w:pPr>
       <w:rPr>
-        <w:rFonts w:ascii="Times New Roman" w:eastAsia="Times New Roman" w:hAnsi="Times New Roman" w:cs="Times New Roman"/>
+        <w:rFonts w:ascii="Times New Roman" w:hAnsi="Times New Roman" w:eastAsia="Times New Roman" w:cs="Times New Roman"/>
         <w:b w:val="0"/>
         <w:i/>
         <w:iCs/>
@@ -5404,7 +5133,7 @@
         <w:sz w:val="27"/>
         <w:szCs w:val="27"/>
         <w:u w:val="none" w:color="000000"/>
-        <w:bdr w:val="none" w:sz="0" w:space="0" w:color="auto"/>
+        <w:bdr w:val="none" w:color="auto" w:sz="0" w:space="0"/>
         <w:shd w:val="clear" w:color="auto" w:fill="auto"/>
         <w:vertAlign w:val="baseline"/>
       </w:rPr>
@@ -5418,7 +5147,7 @@
         <w:ind w:left="6887"/>
       </w:pPr>
       <w:rPr>
-        <w:rFonts w:ascii="Times New Roman" w:eastAsia="Times New Roman" w:hAnsi="Times New Roman" w:cs="Times New Roman"/>
+        <w:rFonts w:ascii="Times New Roman" w:hAnsi="Times New Roman" w:eastAsia="Times New Roman" w:cs="Times New Roman"/>
         <w:b w:val="0"/>
         <w:i/>
         <w:iCs/>
@@ -5428,7 +5157,7 @@
         <w:sz w:val="27"/>
         <w:szCs w:val="27"/>
         <w:u w:val="none" w:color="000000"/>
-        <w:bdr w:val="none" w:sz="0" w:space="0" w:color="auto"/>
+        <w:bdr w:val="none" w:color="auto" w:sz="0" w:space="0"/>
         <w:shd w:val="clear" w:color="auto" w:fill="auto"/>
         <w:vertAlign w:val="baseline"/>
       </w:rPr>
@@ -5447,7 +5176,7 @@
         <w:ind w:left="1080" w:hanging="360"/>
       </w:pPr>
       <w:rPr>
-        <w:rFonts w:ascii="Wingdings" w:eastAsia="Times New Roman" w:hAnsi="Wingdings" w:cs="Times New Roman" w:hint="default"/>
+        <w:rFonts w:hint="default" w:ascii="Wingdings" w:hAnsi="Wingdings" w:eastAsia="Times New Roman" w:cs="Times New Roman"/>
       </w:rPr>
     </w:lvl>
     <w:lvl w:ilvl="1" w:tplc="04090003" w:tentative="1">
@@ -5459,7 +5188,7 @@
         <w:ind w:left="1800" w:hanging="360"/>
       </w:pPr>
       <w:rPr>
-        <w:rFonts w:ascii="Courier New" w:hAnsi="Courier New" w:cs="Courier New" w:hint="default"/>
+        <w:rFonts w:hint="default" w:ascii="Courier New" w:hAnsi="Courier New" w:cs="Courier New"/>
       </w:rPr>
     </w:lvl>
     <w:lvl w:ilvl="2" w:tplc="04090005" w:tentative="1">
@@ -5471,7 +5200,7 @@
         <w:ind w:left="2520" w:hanging="360"/>
       </w:pPr>
       <w:rPr>
-        <w:rFonts w:ascii="Wingdings" w:hAnsi="Wingdings" w:hint="default"/>
+        <w:rFonts w:hint="default" w:ascii="Wingdings" w:hAnsi="Wingdings"/>
       </w:rPr>
     </w:lvl>
     <w:lvl w:ilvl="3" w:tplc="04090001" w:tentative="1">
@@ -5483,7 +5212,7 @@
         <w:ind w:left="3240" w:hanging="360"/>
       </w:pPr>
       <w:rPr>
-        <w:rFonts w:ascii="Symbol" w:hAnsi="Symbol" w:hint="default"/>
+        <w:rFonts w:hint="default" w:ascii="Symbol" w:hAnsi="Symbol"/>
       </w:rPr>
     </w:lvl>
     <w:lvl w:ilvl="4" w:tplc="04090003" w:tentative="1">
@@ -5495,7 +5224,7 @@
         <w:ind w:left="3960" w:hanging="360"/>
       </w:pPr>
       <w:rPr>
-        <w:rFonts w:ascii="Courier New" w:hAnsi="Courier New" w:cs="Courier New" w:hint="default"/>
+        <w:rFonts w:hint="default" w:ascii="Courier New" w:hAnsi="Courier New" w:cs="Courier New"/>
       </w:rPr>
     </w:lvl>
     <w:lvl w:ilvl="5" w:tplc="04090005" w:tentative="1">
@@ -5507,7 +5236,7 @@
         <w:ind w:left="4680" w:hanging="360"/>
       </w:pPr>
       <w:rPr>
-        <w:rFonts w:ascii="Wingdings" w:hAnsi="Wingdings" w:hint="default"/>
+        <w:rFonts w:hint="default" w:ascii="Wingdings" w:hAnsi="Wingdings"/>
       </w:rPr>
     </w:lvl>
     <w:lvl w:ilvl="6" w:tplc="04090001" w:tentative="1">
@@ -5519,7 +5248,7 @@
         <w:ind w:left="5400" w:hanging="360"/>
       </w:pPr>
       <w:rPr>
-        <w:rFonts w:ascii="Symbol" w:hAnsi="Symbol" w:hint="default"/>
+        <w:rFonts w:hint="default" w:ascii="Symbol" w:hAnsi="Symbol"/>
       </w:rPr>
     </w:lvl>
     <w:lvl w:ilvl="7" w:tplc="04090003" w:tentative="1">
@@ -5531,7 +5260,7 @@
         <w:ind w:left="6120" w:hanging="360"/>
       </w:pPr>
       <w:rPr>
-        <w:rFonts w:ascii="Courier New" w:hAnsi="Courier New" w:cs="Courier New" w:hint="default"/>
+        <w:rFonts w:hint="default" w:ascii="Courier New" w:hAnsi="Courier New" w:cs="Courier New"/>
       </w:rPr>
     </w:lvl>
     <w:lvl w:ilvl="8" w:tplc="04090005" w:tentative="1">
@@ -5543,7 +5272,7 @@
         <w:ind w:left="6840" w:hanging="360"/>
       </w:pPr>
       <w:rPr>
-        <w:rFonts w:ascii="Wingdings" w:hAnsi="Wingdings" w:hint="default"/>
+        <w:rFonts w:hint="default" w:ascii="Wingdings" w:hAnsi="Wingdings"/>
       </w:rPr>
     </w:lvl>
   </w:abstractNum>
@@ -5560,7 +5289,7 @@
         <w:ind w:left="852"/>
       </w:pPr>
       <w:rPr>
-        <w:rFonts w:ascii="Times New Roman" w:eastAsia="Times New Roman" w:hAnsi="Times New Roman" w:cs="Times New Roman"/>
+        <w:rFonts w:ascii="Times New Roman" w:hAnsi="Times New Roman" w:eastAsia="Times New Roman" w:cs="Times New Roman"/>
         <w:b/>
         <w:i w:val="0"/>
         <w:strike w:val="0"/>
@@ -5568,7 +5297,7 @@
         <w:color w:val="000000"/>
         <w:sz w:val="24"/>
         <w:u w:val="none" w:color="000000"/>
-        <w:bdr w:val="none" w:sz="0" w:space="0" w:color="auto"/>
+        <w:bdr w:val="none" w:color="auto" w:sz="0" w:space="0"/>
         <w:shd w:val="clear" w:color="auto" w:fill="auto"/>
         <w:vertAlign w:val="baseline"/>
       </w:rPr>
@@ -5582,7 +5311,7 @@
         <w:ind w:left="852"/>
       </w:pPr>
       <w:rPr>
-        <w:rFonts w:ascii="Times New Roman" w:eastAsia="Times New Roman" w:hAnsi="Times New Roman" w:cs="Times New Roman"/>
+        <w:rFonts w:ascii="Times New Roman" w:hAnsi="Times New Roman" w:eastAsia="Times New Roman" w:cs="Times New Roman"/>
         <w:b w:val="0"/>
         <w:i w:val="0"/>
         <w:strike w:val="0"/>
@@ -5590,7 +5319,7 @@
         <w:color w:val="000000"/>
         <w:sz w:val="24"/>
         <w:u w:val="none" w:color="000000"/>
-        <w:bdr w:val="none" w:sz="0" w:space="0" w:color="auto"/>
+        <w:bdr w:val="none" w:color="auto" w:sz="0" w:space="0"/>
         <w:shd w:val="clear" w:color="auto" w:fill="auto"/>
         <w:vertAlign w:val="baseline"/>
       </w:rPr>
@@ -5604,7 +5333,7 @@
         <w:ind w:left="1413"/>
       </w:pPr>
       <w:rPr>
-        <w:rFonts w:ascii="Times New Roman" w:eastAsia="Times New Roman" w:hAnsi="Times New Roman" w:cs="Times New Roman"/>
+        <w:rFonts w:ascii="Times New Roman" w:hAnsi="Times New Roman" w:eastAsia="Times New Roman" w:cs="Times New Roman"/>
         <w:b w:val="0"/>
         <w:i w:val="0"/>
         <w:strike w:val="0"/>
@@ -5612,7 +5341,7 @@
         <w:color w:val="000000"/>
         <w:sz w:val="24"/>
         <w:u w:val="none" w:color="000000"/>
-        <w:bdr w:val="none" w:sz="0" w:space="0" w:color="auto"/>
+        <w:bdr w:val="none" w:color="auto" w:sz="0" w:space="0"/>
         <w:shd w:val="clear" w:color="auto" w:fill="auto"/>
         <w:vertAlign w:val="baseline"/>
       </w:rPr>
@@ -5626,7 +5355,7 @@
         <w:ind w:left="2133"/>
       </w:pPr>
       <w:rPr>
-        <w:rFonts w:ascii="Times New Roman" w:eastAsia="Times New Roman" w:hAnsi="Times New Roman" w:cs="Times New Roman"/>
+        <w:rFonts w:ascii="Times New Roman" w:hAnsi="Times New Roman" w:eastAsia="Times New Roman" w:cs="Times New Roman"/>
         <w:b w:val="0"/>
         <w:i w:val="0"/>
         <w:strike w:val="0"/>
@@ -5634,7 +5363,7 @@
         <w:color w:val="000000"/>
         <w:sz w:val="24"/>
         <w:u w:val="none" w:color="000000"/>
-        <w:bdr w:val="none" w:sz="0" w:space="0" w:color="auto"/>
+        <w:bdr w:val="none" w:color="auto" w:sz="0" w:space="0"/>
         <w:shd w:val="clear" w:color="auto" w:fill="auto"/>
         <w:vertAlign w:val="baseline"/>
       </w:rPr>
@@ -5648,7 +5377,7 @@
         <w:ind w:left="2853"/>
       </w:pPr>
       <w:rPr>
-        <w:rFonts w:ascii="Times New Roman" w:eastAsia="Times New Roman" w:hAnsi="Times New Roman" w:cs="Times New Roman"/>
+        <w:rFonts w:ascii="Times New Roman" w:hAnsi="Times New Roman" w:eastAsia="Times New Roman" w:cs="Times New Roman"/>
         <w:b w:val="0"/>
         <w:i w:val="0"/>
         <w:strike w:val="0"/>
@@ -5656,7 +5385,7 @@
         <w:color w:val="000000"/>
         <w:sz w:val="24"/>
         <w:u w:val="none" w:color="000000"/>
-        <w:bdr w:val="none" w:sz="0" w:space="0" w:color="auto"/>
+        <w:bdr w:val="none" w:color="auto" w:sz="0" w:space="0"/>
         <w:shd w:val="clear" w:color="auto" w:fill="auto"/>
         <w:vertAlign w:val="baseline"/>
       </w:rPr>
@@ -5670,7 +5399,7 @@
         <w:ind w:left="3573"/>
       </w:pPr>
       <w:rPr>
-        <w:rFonts w:ascii="Times New Roman" w:eastAsia="Times New Roman" w:hAnsi="Times New Roman" w:cs="Times New Roman"/>
+        <w:rFonts w:ascii="Times New Roman" w:hAnsi="Times New Roman" w:eastAsia="Times New Roman" w:cs="Times New Roman"/>
         <w:b w:val="0"/>
         <w:i w:val="0"/>
         <w:strike w:val="0"/>
@@ -5678,7 +5407,7 @@
         <w:color w:val="000000"/>
         <w:sz w:val="24"/>
         <w:u w:val="none" w:color="000000"/>
-        <w:bdr w:val="none" w:sz="0" w:space="0" w:color="auto"/>
+        <w:bdr w:val="none" w:color="auto" w:sz="0" w:space="0"/>
         <w:shd w:val="clear" w:color="auto" w:fill="auto"/>
         <w:vertAlign w:val="baseline"/>
       </w:rPr>
@@ -5692,7 +5421,7 @@
         <w:ind w:left="4293"/>
       </w:pPr>
       <w:rPr>
-        <w:rFonts w:ascii="Times New Roman" w:eastAsia="Times New Roman" w:hAnsi="Times New Roman" w:cs="Times New Roman"/>
+        <w:rFonts w:ascii="Times New Roman" w:hAnsi="Times New Roman" w:eastAsia="Times New Roman" w:cs="Times New Roman"/>
         <w:b w:val="0"/>
         <w:i w:val="0"/>
         <w:strike w:val="0"/>
@@ -5700,7 +5429,7 @@
         <w:color w:val="000000"/>
         <w:sz w:val="24"/>
         <w:u w:val="none" w:color="000000"/>
-        <w:bdr w:val="none" w:sz="0" w:space="0" w:color="auto"/>
+        <w:bdr w:val="none" w:color="auto" w:sz="0" w:space="0"/>
         <w:shd w:val="clear" w:color="auto" w:fill="auto"/>
         <w:vertAlign w:val="baseline"/>
       </w:rPr>
@@ -5714,7 +5443,7 @@
         <w:ind w:left="5013"/>
       </w:pPr>
       <w:rPr>
-        <w:rFonts w:ascii="Times New Roman" w:eastAsia="Times New Roman" w:hAnsi="Times New Roman" w:cs="Times New Roman"/>
+        <w:rFonts w:ascii="Times New Roman" w:hAnsi="Times New Roman" w:eastAsia="Times New Roman" w:cs="Times New Roman"/>
         <w:b w:val="0"/>
         <w:i w:val="0"/>
         <w:strike w:val="0"/>
@@ -5722,7 +5451,7 @@
         <w:color w:val="000000"/>
         <w:sz w:val="24"/>
         <w:u w:val="none" w:color="000000"/>
-        <w:bdr w:val="none" w:sz="0" w:space="0" w:color="auto"/>
+        <w:bdr w:val="none" w:color="auto" w:sz="0" w:space="0"/>
         <w:shd w:val="clear" w:color="auto" w:fill="auto"/>
         <w:vertAlign w:val="baseline"/>
       </w:rPr>
@@ -5736,7 +5465,7 @@
         <w:ind w:left="5733"/>
       </w:pPr>
       <w:rPr>
-        <w:rFonts w:ascii="Times New Roman" w:eastAsia="Times New Roman" w:hAnsi="Times New Roman" w:cs="Times New Roman"/>
+        <w:rFonts w:ascii="Times New Roman" w:hAnsi="Times New Roman" w:eastAsia="Times New Roman" w:cs="Times New Roman"/>
         <w:b w:val="0"/>
         <w:i w:val="0"/>
         <w:strike w:val="0"/>
@@ -5744,7 +5473,7 @@
         <w:color w:val="000000"/>
         <w:sz w:val="24"/>
         <w:u w:val="none" w:color="000000"/>
-        <w:bdr w:val="none" w:sz="0" w:space="0" w:color="auto"/>
+        <w:bdr w:val="none" w:color="auto" w:sz="0" w:space="0"/>
         <w:shd w:val="clear" w:color="auto" w:fill="auto"/>
         <w:vertAlign w:val="baseline"/>
       </w:rPr>
@@ -5775,11 +5504,11 @@
 </file>
 
 <file path=word/styles.xml><?xml version="1.0" encoding="utf-8"?>
-<w:styles xmlns:mc="http://schemas.openxmlformats.org/markup-compatibility/2006" xmlns:r="http://schemas.openxmlformats.org/officeDocument/2006/relationships" xmlns:w="http://schemas.openxmlformats.org/wordprocessingml/2006/main" xmlns:w14="http://schemas.microsoft.com/office/word/2010/wordml" xmlns:w15="http://schemas.microsoft.com/office/word/2012/wordml" mc:Ignorable="w14 w15">
+<w:styles xmlns:wp14="http://schemas.microsoft.com/office/word/2010/wordprocessingDrawing" xmlns:mc="http://schemas.openxmlformats.org/markup-compatibility/2006" xmlns:r="http://schemas.openxmlformats.org/officeDocument/2006/relationships" xmlns:w="http://schemas.openxmlformats.org/wordprocessingml/2006/main" xmlns:w14="http://schemas.microsoft.com/office/word/2010/wordml" xmlns:w15="http://schemas.microsoft.com/office/word/2012/wordml" mc:Ignorable="w14 w15 wp14">
   <w:docDefaults>
     <w:rPrDefault>
       <w:rPr>
-        <w:rFonts w:asciiTheme="minorHAnsi" w:eastAsiaTheme="minorEastAsia" w:hAnsiTheme="minorHAnsi" w:cstheme="minorBidi"/>
+        <w:rFonts w:asciiTheme="minorHAnsi" w:hAnsiTheme="minorHAnsi" w:eastAsiaTheme="minorEastAsia" w:cstheme="minorBidi"/>
         <w:sz w:val="22"/>
         <w:szCs w:val="22"/>
         <w:lang w:val="en-US" w:eastAsia="en-US" w:bidi="ar-SA"/>
@@ -5794,14 +5523,14 @@
   <w:latentStyles w:defLockedState="0" w:defUIPriority="99" w:defSemiHidden="0" w:defUnhideWhenUsed="0" w:defQFormat="0" w:count="371">
     <w:lsdException w:name="Normal" w:uiPriority="0" w:qFormat="1"/>
     <w:lsdException w:name="heading 1" w:uiPriority="9" w:qFormat="1"/>
-    <w:lsdException w:name="heading 2" w:semiHidden="1" w:uiPriority="9" w:unhideWhenUsed="1" w:qFormat="1"/>
-    <w:lsdException w:name="heading 3" w:semiHidden="1" w:uiPriority="9" w:unhideWhenUsed="1" w:qFormat="1"/>
-    <w:lsdException w:name="heading 4" w:semiHidden="1" w:uiPriority="9" w:unhideWhenUsed="1" w:qFormat="1"/>
-    <w:lsdException w:name="heading 5" w:semiHidden="1" w:uiPriority="9" w:unhideWhenUsed="1" w:qFormat="1"/>
-    <w:lsdException w:name="heading 6" w:semiHidden="1" w:uiPriority="9" w:unhideWhenUsed="1" w:qFormat="1"/>
-    <w:lsdException w:name="heading 7" w:semiHidden="1" w:uiPriority="9" w:unhideWhenUsed="1" w:qFormat="1"/>
-    <w:lsdException w:name="heading 8" w:semiHidden="1" w:uiPriority="9" w:unhideWhenUsed="1" w:qFormat="1"/>
-    <w:lsdException w:name="heading 9" w:semiHidden="1" w:uiPriority="9" w:unhideWhenUsed="1" w:qFormat="1"/>
+    <w:lsdException w:name="heading 2" w:uiPriority="9" w:semiHidden="1" w:unhideWhenUsed="1" w:qFormat="1"/>
+    <w:lsdException w:name="heading 3" w:uiPriority="9" w:semiHidden="1" w:unhideWhenUsed="1" w:qFormat="1"/>
+    <w:lsdException w:name="heading 4" w:uiPriority="9" w:semiHidden="1" w:unhideWhenUsed="1" w:qFormat="1"/>
+    <w:lsdException w:name="heading 5" w:uiPriority="9" w:semiHidden="1" w:unhideWhenUsed="1" w:qFormat="1"/>
+    <w:lsdException w:name="heading 6" w:uiPriority="9" w:semiHidden="1" w:unhideWhenUsed="1" w:qFormat="1"/>
+    <w:lsdException w:name="heading 7" w:uiPriority="9" w:semiHidden="1" w:unhideWhenUsed="1" w:qFormat="1"/>
+    <w:lsdException w:name="heading 8" w:uiPriority="9" w:semiHidden="1" w:unhideWhenUsed="1" w:qFormat="1"/>
+    <w:lsdException w:name="heading 9" w:uiPriority="9" w:semiHidden="1" w:unhideWhenUsed="1" w:qFormat="1"/>
     <w:lsdException w:name="index 1" w:semiHidden="1" w:unhideWhenUsed="1"/>
     <w:lsdException w:name="index 2" w:semiHidden="1" w:unhideWhenUsed="1"/>
     <w:lsdException w:name="index 3" w:semiHidden="1" w:unhideWhenUsed="1"/>
@@ -5811,22 +5540,22 @@
     <w:lsdException w:name="index 7" w:semiHidden="1" w:unhideWhenUsed="1"/>
     <w:lsdException w:name="index 8" w:semiHidden="1" w:unhideWhenUsed="1"/>
     <w:lsdException w:name="index 9" w:semiHidden="1" w:unhideWhenUsed="1"/>
-    <w:lsdException w:name="toc 1" w:semiHidden="1" w:uiPriority="39" w:unhideWhenUsed="1"/>
-    <w:lsdException w:name="toc 2" w:semiHidden="1" w:uiPriority="39" w:unhideWhenUsed="1"/>
-    <w:lsdException w:name="toc 3" w:semiHidden="1" w:uiPriority="39" w:unhideWhenUsed="1"/>
-    <w:lsdException w:name="toc 4" w:semiHidden="1" w:uiPriority="39" w:unhideWhenUsed="1"/>
-    <w:lsdException w:name="toc 5" w:semiHidden="1" w:uiPriority="39" w:unhideWhenUsed="1"/>
-    <w:lsdException w:name="toc 6" w:semiHidden="1" w:uiPriority="39" w:unhideWhenUsed="1"/>
-    <w:lsdException w:name="toc 7" w:semiHidden="1" w:uiPriority="39" w:unhideWhenUsed="1"/>
-    <w:lsdException w:name="toc 8" w:semiHidden="1" w:uiPriority="39" w:unhideWhenUsed="1"/>
-    <w:lsdException w:name="toc 9" w:semiHidden="1" w:uiPriority="39" w:unhideWhenUsed="1"/>
+    <w:lsdException w:name="toc 1" w:uiPriority="39" w:semiHidden="1" w:unhideWhenUsed="1"/>
+    <w:lsdException w:name="toc 2" w:uiPriority="39" w:semiHidden="1" w:unhideWhenUsed="1"/>
+    <w:lsdException w:name="toc 3" w:uiPriority="39" w:semiHidden="1" w:unhideWhenUsed="1"/>
+    <w:lsdException w:name="toc 4" w:uiPriority="39" w:semiHidden="1" w:unhideWhenUsed="1"/>
+    <w:lsdException w:name="toc 5" w:uiPriority="39" w:semiHidden="1" w:unhideWhenUsed="1"/>
+    <w:lsdException w:name="toc 6" w:uiPriority="39" w:semiHidden="1" w:unhideWhenUsed="1"/>
+    <w:lsdException w:name="toc 7" w:uiPriority="39" w:semiHidden="1" w:unhideWhenUsed="1"/>
+    <w:lsdException w:name="toc 8" w:uiPriority="39" w:semiHidden="1" w:unhideWhenUsed="1"/>
+    <w:lsdException w:name="toc 9" w:uiPriority="39" w:semiHidden="1" w:unhideWhenUsed="1"/>
     <w:lsdException w:name="Normal Indent" w:semiHidden="1" w:unhideWhenUsed="1"/>
     <w:lsdException w:name="footnote text" w:semiHidden="1" w:unhideWhenUsed="1"/>
     <w:lsdException w:name="annotation text" w:semiHidden="1" w:unhideWhenUsed="1"/>
     <w:lsdException w:name="header" w:semiHidden="1" w:unhideWhenUsed="1"/>
     <w:lsdException w:name="footer" w:semiHidden="1" w:unhideWhenUsed="1"/>
     <w:lsdException w:name="index heading" w:semiHidden="1" w:unhideWhenUsed="1"/>
-    <w:lsdException w:name="caption" w:semiHidden="1" w:uiPriority="35" w:unhideWhenUsed="1" w:qFormat="1"/>
+    <w:lsdException w:name="caption" w:uiPriority="35" w:semiHidden="1" w:unhideWhenUsed="1" w:qFormat="1"/>
     <w:lsdException w:name="table of figures" w:semiHidden="1" w:unhideWhenUsed="1"/>
     <w:lsdException w:name="envelope address" w:semiHidden="1" w:unhideWhenUsed="1"/>
     <w:lsdException w:name="envelope return" w:semiHidden="1" w:unhideWhenUsed="1"/>
@@ -5857,7 +5586,7 @@
     <w:lsdException w:name="Title" w:uiPriority="10" w:qFormat="1"/>
     <w:lsdException w:name="Closing" w:semiHidden="1" w:unhideWhenUsed="1"/>
     <w:lsdException w:name="Signature" w:semiHidden="1" w:unhideWhenUsed="1"/>
-    <w:lsdException w:name="Default Paragraph Font" w:semiHidden="1" w:uiPriority="1" w:unhideWhenUsed="1"/>
+    <w:lsdException w:name="Default Paragraph Font" w:uiPriority="1" w:semiHidden="1" w:unhideWhenUsed="1"/>
     <w:lsdException w:name="Body Text" w:semiHidden="1" w:unhideWhenUsed="1"/>
     <w:lsdException w:name="Body Text Indent" w:semiHidden="1" w:unhideWhenUsed="1"/>
     <w:lsdException w:name="List Continue" w:semiHidden="1" w:unhideWhenUsed="1"/>
@@ -6057,8 +5786,8 @@
     <w:lsdException w:name="Subtle Reference" w:uiPriority="31" w:qFormat="1"/>
     <w:lsdException w:name="Intense Reference" w:uiPriority="32" w:qFormat="1"/>
     <w:lsdException w:name="Book Title" w:uiPriority="33" w:qFormat="1"/>
-    <w:lsdException w:name="Bibliography" w:semiHidden="1" w:uiPriority="37" w:unhideWhenUsed="1"/>
-    <w:lsdException w:name="TOC Heading" w:semiHidden="1" w:uiPriority="39" w:unhideWhenUsed="1" w:qFormat="1"/>
+    <w:lsdException w:name="Bibliography" w:uiPriority="37" w:semiHidden="1" w:unhideWhenUsed="1"/>
+    <w:lsdException w:name="TOC Heading" w:uiPriority="39" w:semiHidden="1" w:unhideWhenUsed="1" w:qFormat="1"/>
     <w:lsdException w:name="Plain Table 1" w:uiPriority="41"/>
     <w:lsdException w:name="Plain Table 2" w:uiPriority="42"/>
     <w:lsdException w:name="Plain Table 3" w:uiPriority="43"/>
@@ -6164,7 +5893,7 @@
     <w:lsdException w:name="List Table 6 Colorful Accent 6" w:uiPriority="51"/>
     <w:lsdException w:name="List Table 7 Colorful Accent 6" w:uiPriority="52"/>
   </w:latentStyles>
-  <w:style w:type="paragraph" w:default="1" w:styleId="Normal">
+  <w:style w:type="paragraph" w:styleId="Normal" w:default="1">
     <w:name w:val="Normal"/>
     <w:qFormat/>
     <w:pPr>
@@ -6172,7 +5901,7 @@
       <w:ind w:left="10" w:hanging="10"/>
     </w:pPr>
     <w:rPr>
-      <w:rFonts w:ascii="Times New Roman" w:eastAsia="Times New Roman" w:hAnsi="Times New Roman" w:cs="Times New Roman"/>
+      <w:rFonts w:ascii="Times New Roman" w:hAnsi="Times New Roman" w:eastAsia="Times New Roman" w:cs="Times New Roman"/>
       <w:color w:val="000000"/>
       <w:sz w:val="24"/>
     </w:rPr>
@@ -6191,18 +5920,18 @@
       <w:outlineLvl w:val="0"/>
     </w:pPr>
     <w:rPr>
-      <w:rFonts w:ascii="Times New Roman" w:eastAsia="Times New Roman" w:hAnsi="Times New Roman" w:cs="Times New Roman"/>
+      <w:rFonts w:ascii="Times New Roman" w:hAnsi="Times New Roman" w:eastAsia="Times New Roman" w:cs="Times New Roman"/>
       <w:i/>
       <w:color w:val="000000"/>
       <w:sz w:val="30"/>
     </w:rPr>
   </w:style>
-  <w:style w:type="character" w:default="1" w:styleId="DefaultParagraphFont">
+  <w:style w:type="character" w:styleId="DefaultParagraphFont" w:default="1">
     <w:name w:val="Default Paragraph Font"/>
     <w:uiPriority w:val="1"/>
     <w:unhideWhenUsed/>
   </w:style>
-  <w:style w:type="table" w:default="1" w:styleId="TableNormal">
+  <w:style w:type="table" w:styleId="TableNormal" w:default="1">
     <w:name w:val="Normal Table"/>
     <w:uiPriority w:val="99"/>
     <w:semiHidden/>
@@ -6217,24 +5946,24 @@
       </w:tblCellMar>
     </w:tblPr>
   </w:style>
-  <w:style w:type="numbering" w:default="1" w:styleId="NoList">
+  <w:style w:type="numbering" w:styleId="NoList" w:default="1">
     <w:name w:val="No List"/>
     <w:uiPriority w:val="99"/>
     <w:semiHidden/>
     <w:unhideWhenUsed/>
   </w:style>
-  <w:style w:type="character" w:customStyle="1" w:styleId="Heading1Char">
+  <w:style w:type="character" w:styleId="Heading1Char" w:customStyle="1">
     <w:name w:val="Heading 1 Char"/>
     <w:link w:val="Heading1"/>
     <w:rPr>
-      <w:rFonts w:ascii="Times New Roman" w:eastAsia="Times New Roman" w:hAnsi="Times New Roman" w:cs="Times New Roman"/>
+      <w:rFonts w:ascii="Times New Roman" w:hAnsi="Times New Roman" w:eastAsia="Times New Roman" w:cs="Times New Roman"/>
       <w:i/>
       <w:color w:val="000000"/>
       <w:sz w:val="30"/>
     </w:rPr>
   </w:style>
-  <w:style w:type="table" w:customStyle="1" w:styleId="TableGrid">
-    <w:name w:val="TableGrid"/>
+  <w:style w:type="table" w:styleId="TableGrid" w:customStyle="1">
+    <w:name w:val="Table Grid"/>
     <w:pPr>
       <w:spacing w:after="0" w:line="240" w:lineRule="auto"/>
     </w:pPr>
@@ -6248,7 +5977,7 @@
     </w:tblPr>
   </w:style>
   <w:style w:type="table" w:styleId="TableGrid0">
-    <w:name w:val="Table Grid"/>
+    <w:name w:val="Table Grid0"/>
     <w:basedOn w:val="TableNormal"/>
     <w:uiPriority w:val="39"/>
     <w:rsid w:val="00EB2FC6"/>
@@ -6258,12 +5987,12 @@
     <w:tblPr>
       <w:tblInd w:w="0" w:type="dxa"/>
       <w:tblBorders>
-        <w:top w:val="single" w:sz="4" w:space="0" w:color="auto"/>
-        <w:left w:val="single" w:sz="4" w:space="0" w:color="auto"/>
-        <w:bottom w:val="single" w:sz="4" w:space="0" w:color="auto"/>
-        <w:right w:val="single" w:sz="4" w:space="0" w:color="auto"/>
-        <w:insideH w:val="single" w:sz="4" w:space="0" w:color="auto"/>
-        <w:insideV w:val="single" w:sz="4" w:space="0" w:color="auto"/>
+        <w:top w:val="single" w:color="auto" w:sz="4" w:space="0"/>
+        <w:left w:val="single" w:color="auto" w:sz="4" w:space="0"/>
+        <w:bottom w:val="single" w:color="auto" w:sz="4" w:space="0"/>
+        <w:right w:val="single" w:color="auto" w:sz="4" w:space="0"/>
+        <w:insideH w:val="single" w:color="auto" w:sz="4" w:space="0"/>
+        <w:insideV w:val="single" w:color="auto" w:sz="4" w:space="0"/>
       </w:tblBorders>
       <w:tblCellMar>
         <w:top w:w="0" w:type="dxa"/>
@@ -6298,14 +6027,14 @@
       <w:spacing w:after="0" w:line="240" w:lineRule="auto"/>
     </w:pPr>
   </w:style>
-  <w:style w:type="character" w:customStyle="1" w:styleId="FooterChar">
+  <w:style w:type="character" w:styleId="FooterChar" w:customStyle="1">
     <w:name w:val="Footer Char"/>
     <w:basedOn w:val="DefaultParagraphFont"/>
     <w:link w:val="Footer"/>
     <w:uiPriority w:val="99"/>
     <w:rsid w:val="00E95B5A"/>
     <w:rPr>
-      <w:rFonts w:ascii="Times New Roman" w:eastAsia="Times New Roman" w:hAnsi="Times New Roman" w:cs="Times New Roman"/>
+      <w:rFonts w:ascii="Times New Roman" w:hAnsi="Times New Roman" w:eastAsia="Times New Roman" w:cs="Times New Roman"/>
       <w:color w:val="000000"/>
       <w:sz w:val="24"/>
     </w:rPr>
@@ -6319,6 +6048,26 @@
     <w:pPr>
       <w:ind w:left="720"/>
       <w:contextualSpacing/>
+    </w:pPr>
+  </w:style>
+  <w:style xmlns:w14="http://schemas.microsoft.com/office/word/2010/wordml" xmlns:mc="http://schemas.openxmlformats.org/markup-compatibility/2006" xmlns:w="http://schemas.openxmlformats.org/wordprocessingml/2006/main" w:type="character" w:styleId="HeaderChar" w:customStyle="1" mc:Ignorable="w14">
+    <w:name xmlns:w="http://schemas.openxmlformats.org/wordprocessingml/2006/main" w:val="Header Char"/>
+    <w:basedOn xmlns:w="http://schemas.openxmlformats.org/wordprocessingml/2006/main" w:val="DefaultParagraphFont"/>
+    <w:link xmlns:w="http://schemas.openxmlformats.org/wordprocessingml/2006/main" w:val="Header"/>
+    <w:uiPriority xmlns:w="http://schemas.openxmlformats.org/wordprocessingml/2006/main" w:val="99"/>
+  </w:style>
+  <w:style xmlns:w14="http://schemas.microsoft.com/office/word/2010/wordml" xmlns:mc="http://schemas.openxmlformats.org/markup-compatibility/2006" xmlns:w="http://schemas.openxmlformats.org/wordprocessingml/2006/main" w:type="paragraph" w:styleId="Header" mc:Ignorable="w14">
+    <w:name xmlns:w="http://schemas.openxmlformats.org/wordprocessingml/2006/main" w:val="header"/>
+    <w:basedOn xmlns:w="http://schemas.openxmlformats.org/wordprocessingml/2006/main" w:val="Normal"/>
+    <w:link xmlns:w="http://schemas.openxmlformats.org/wordprocessingml/2006/main" w:val="HeaderChar"/>
+    <w:uiPriority xmlns:w="http://schemas.openxmlformats.org/wordprocessingml/2006/main" w:val="99"/>
+    <w:unhideWhenUsed xmlns:w="http://schemas.openxmlformats.org/wordprocessingml/2006/main"/>
+    <w:pPr xmlns:w="http://schemas.openxmlformats.org/wordprocessingml/2006/main">
+      <w:tabs xmlns:w="http://schemas.openxmlformats.org/wordprocessingml/2006/main">
+        <w:tab w:val="center" w:pos="4680"/>
+        <w:tab w:val="right" w:pos="9360"/>
+      </w:tabs>
+      <w:spacing xmlns:w="http://schemas.openxmlformats.org/wordprocessingml/2006/main" w:after="0" w:line="240" w:lineRule="auto"/>
     </w:pPr>
   </w:style>
 </w:styles>

</xml_diff>